<commit_message>
Code and BAMS paper updates.
</commit_message>
<xml_diff>
--- a/docs/BAMS_paper_v2.docx
+++ b/docs/BAMS_paper_v2.docx
@@ -860,9 +860,11 @@
       <w:r>
         <w:t xml:space="preserve">nce </w:t>
       </w:r>
-      <w:commentRangeStart w:id="0"/>
-      <w:r>
-        <w:t>more than 97%</w:t>
+      <w:r>
+        <w:t>more than 99</w:t>
+      </w:r>
+      <w:r>
+        <w:t>%</w:t>
       </w:r>
       <w:r>
         <w:t xml:space="preserve"> of </w:t>
@@ -871,37 +873,7 @@
         <w:t xml:space="preserve">the </w:t>
       </w:r>
       <w:r>
-        <w:t>solar irradiance emerges</w:t>
-      </w:r>
-      <w:r>
-        <w:t xml:space="preserve"> </w:t>
-      </w:r>
-      <w:commentRangeEnd w:id="0"/>
-      <w:r>
-        <w:rPr>
-          <w:rStyle w:val="CommentReference"/>
-        </w:rPr>
-        <w:commentReference w:id="0"/>
-      </w:r>
-      <w:r>
-        <w:t>(</w:t>
-      </w:r>
-      <w:r>
-        <w:t xml:space="preserve">e.g. </w:t>
-      </w:r>
-      <w:proofErr w:type="spellStart"/>
-      <w:r>
-        <w:t>Solanki</w:t>
-      </w:r>
-      <w:proofErr w:type="spellEnd"/>
-      <w:r>
-        <w:t xml:space="preserve"> et al. 2013</w:t>
-      </w:r>
-      <w:r>
-        <w:t>)</w:t>
-      </w:r>
-      <w:r>
-        <w:t xml:space="preserve">. </w:t>
+        <w:t xml:space="preserve">solar irradiance emerges. </w:t>
       </w:r>
     </w:p>
     <w:p>
@@ -6262,7 +6234,7 @@
       <w:r>
         <w:t xml:space="preserve">SI absolute scale (estimated to be </w:t>
       </w:r>
-      <w:commentRangeStart w:id="1"/>
+      <w:commentRangeStart w:id="0"/>
       <w:r>
         <w:t>3% for the SO</w:t>
       </w:r>
@@ -6272,12 +6244,12 @@
       <w:r>
         <w:t xml:space="preserve"> observations </w:t>
       </w:r>
-      <w:commentRangeEnd w:id="1"/>
+      <w:commentRangeEnd w:id="0"/>
       <w:r>
         <w:rPr>
           <w:rStyle w:val="CommentReference"/>
         </w:rPr>
-        <w:commentReference w:id="1"/>
+        <w:commentReference w:id="0"/>
       </w:r>
       <w:r>
         <w:t>and 2% for the SORCE S</w:t>
@@ -6708,8 +6680,6 @@
         </w:rPr>
         <w:t>More on comparisons?</w:t>
       </w:r>
-      <w:bookmarkStart w:id="2" w:name="_GoBack"/>
-      <w:bookmarkEnd w:id="2"/>
     </w:p>
     <w:p>
       <w:pPr>
@@ -6921,7 +6891,7 @@
       <w:r>
         <w:t xml:space="preserve"> composite and </w:t>
       </w:r>
-      <w:commentRangeStart w:id="3"/>
+      <w:commentRangeStart w:id="1"/>
       <w:proofErr w:type="spellStart"/>
       <w:r>
         <w:t>Willson</w:t>
@@ -6941,12 +6911,12 @@
       <w:r>
         <w:t xml:space="preserve"> </w:t>
       </w:r>
-      <w:commentRangeEnd w:id="3"/>
+      <w:commentRangeEnd w:id="1"/>
       <w:r>
         <w:rPr>
           <w:rStyle w:val="CommentReference"/>
         </w:rPr>
-        <w:commentReference w:id="3"/>
+        <w:commentReference w:id="1"/>
       </w:r>
       <w:r>
         <w:t>(</w:t>
@@ -7062,16 +7032,16 @@
       <w:r>
         <w:t xml:space="preserve">composite will be extended </w:t>
       </w:r>
-      <w:commentRangeStart w:id="4"/>
+      <w:commentRangeStart w:id="2"/>
       <w:r>
         <w:t>regularly</w:t>
       </w:r>
-      <w:commentRangeEnd w:id="4"/>
+      <w:commentRangeEnd w:id="2"/>
       <w:r>
         <w:rPr>
           <w:rStyle w:val="CommentReference"/>
         </w:rPr>
-        <w:commentReference w:id="4"/>
+        <w:commentReference w:id="2"/>
       </w:r>
       <w:r>
         <w:t xml:space="preserve"> </w:t>
@@ -8140,19 +8110,19 @@
         </w:rPr>
         <w:t xml:space="preserve">6. </w:t>
       </w:r>
-      <w:commentRangeStart w:id="5"/>
+      <w:commentRangeStart w:id="3"/>
       <w:r>
         <w:rPr>
           <w:b/>
         </w:rPr>
         <w:t>F</w:t>
       </w:r>
-      <w:commentRangeEnd w:id="5"/>
+      <w:commentRangeEnd w:id="3"/>
       <w:r>
         <w:rPr>
           <w:rStyle w:val="CommentReference"/>
         </w:rPr>
-        <w:commentReference w:id="5"/>
+        <w:commentReference w:id="3"/>
       </w:r>
       <w:r>
         <w:rPr>
@@ -9204,18 +9174,18 @@
         <w:ind w:left="360" w:hanging="360"/>
         <w:contextualSpacing/>
       </w:pPr>
-      <w:commentRangeStart w:id="6"/>
+      <w:commentRangeStart w:id="4"/>
       <w:proofErr w:type="spellStart"/>
       <w:r>
         <w:t>Holdren</w:t>
       </w:r>
-      <w:commentRangeEnd w:id="6"/>
+      <w:commentRangeEnd w:id="4"/>
       <w:proofErr w:type="spellEnd"/>
       <w:r>
         <w:rPr>
           <w:rStyle w:val="CommentReference"/>
         </w:rPr>
-        <w:commentReference w:id="6"/>
+        <w:commentReference w:id="4"/>
       </w:r>
       <w:r>
         <w:t>, J.P., 2014:</w:t>
@@ -9352,7 +9322,7 @@
         <w:ind w:left="360" w:hanging="360"/>
         <w:contextualSpacing/>
       </w:pPr>
-      <w:commentRangeStart w:id="7"/>
+      <w:commentRangeStart w:id="5"/>
       <w:r>
         <w:t>Kopp, G., and J. Lean, 2013:</w:t>
       </w:r>
@@ -9362,12 +9332,12 @@
       <w:r>
         <w:t>.</w:t>
       </w:r>
-      <w:commentRangeEnd w:id="7"/>
+      <w:commentRangeEnd w:id="5"/>
       <w:r>
         <w:rPr>
           <w:rStyle w:val="CommentReference"/>
         </w:rPr>
-        <w:commentReference w:id="7"/>
+        <w:commentReference w:id="5"/>
       </w:r>
       <w:proofErr w:type="gramStart"/>
       <w:r>
@@ -11368,8 +11338,7 @@
           </w:tcPr>
           <w:p>
             <w:pPr>
-              <w:spacing w:line="480" w:lineRule="auto"/>
-              <w:contextualSpacing/>
+              <w:spacing w:after="120"/>
               <w:rPr>
                 <w:b/>
                 <w:sz w:val="22"/>
@@ -11392,8 +11361,7 @@
           </w:tcPr>
           <w:p>
             <w:pPr>
-              <w:spacing w:line="480" w:lineRule="auto"/>
-              <w:contextualSpacing/>
+              <w:spacing w:after="120"/>
               <w:rPr>
                 <w:b/>
                 <w:sz w:val="22"/>
@@ -11416,8 +11384,7 @@
           </w:tcPr>
           <w:p>
             <w:pPr>
-              <w:spacing w:line="480" w:lineRule="auto"/>
-              <w:contextualSpacing/>
+              <w:spacing w:after="120"/>
               <w:rPr>
                 <w:b/>
                 <w:sz w:val="22"/>
@@ -11442,8 +11409,7 @@
           </w:tcPr>
           <w:p>
             <w:pPr>
-              <w:spacing w:line="480" w:lineRule="auto"/>
-              <w:contextualSpacing/>
+              <w:spacing w:after="120"/>
               <w:rPr>
                 <w:sz w:val="22"/>
                 <w:szCs w:val="22"/>
@@ -11464,8 +11430,7 @@
           </w:tcPr>
           <w:p>
             <w:pPr>
-              <w:spacing w:line="480" w:lineRule="auto"/>
-              <w:contextualSpacing/>
+              <w:spacing w:after="120"/>
               <w:rPr>
                 <w:sz w:val="22"/>
                 <w:szCs w:val="22"/>
@@ -11486,8 +11451,7 @@
           </w:tcPr>
           <w:p>
             <w:pPr>
-              <w:spacing w:line="480" w:lineRule="auto"/>
-              <w:contextualSpacing/>
+              <w:spacing w:after="120"/>
               <w:rPr>
                 <w:sz w:val="22"/>
                 <w:szCs w:val="22"/>
@@ -11510,8 +11474,7 @@
           </w:tcPr>
           <w:p>
             <w:pPr>
-              <w:spacing w:line="480" w:lineRule="auto"/>
-              <w:contextualSpacing/>
+              <w:spacing w:after="120"/>
               <w:rPr>
                 <w:sz w:val="22"/>
                 <w:szCs w:val="22"/>
@@ -11532,8 +11495,7 @@
           </w:tcPr>
           <w:p>
             <w:pPr>
-              <w:spacing w:line="480" w:lineRule="auto"/>
-              <w:contextualSpacing/>
+              <w:spacing w:after="120"/>
               <w:rPr>
                 <w:sz w:val="22"/>
                 <w:szCs w:val="22"/>
@@ -11554,8 +11516,7 @@
           </w:tcPr>
           <w:p>
             <w:pPr>
-              <w:spacing w:line="480" w:lineRule="auto"/>
-              <w:contextualSpacing/>
+              <w:spacing w:after="120"/>
               <w:rPr>
                 <w:sz w:val="22"/>
                 <w:szCs w:val="22"/>
@@ -11571,8 +11532,7 @@
           </w:p>
           <w:p>
             <w:pPr>
-              <w:spacing w:line="480" w:lineRule="auto"/>
-              <w:contextualSpacing/>
+              <w:spacing w:after="120"/>
               <w:rPr>
                 <w:sz w:val="22"/>
                 <w:szCs w:val="22"/>
@@ -11595,8 +11555,7 @@
           </w:tcPr>
           <w:p>
             <w:pPr>
-              <w:spacing w:line="480" w:lineRule="auto"/>
-              <w:contextualSpacing/>
+              <w:spacing w:after="120"/>
               <w:rPr>
                 <w:sz w:val="22"/>
                 <w:szCs w:val="22"/>
@@ -11617,8 +11576,7 @@
           </w:tcPr>
           <w:p>
             <w:pPr>
-              <w:spacing w:line="480" w:lineRule="auto"/>
-              <w:contextualSpacing/>
+              <w:spacing w:after="120"/>
               <w:rPr>
                 <w:sz w:val="22"/>
                 <w:szCs w:val="22"/>
@@ -11639,8 +11597,7 @@
           </w:tcPr>
           <w:p>
             <w:pPr>
-              <w:spacing w:line="480" w:lineRule="auto"/>
-              <w:contextualSpacing/>
+              <w:spacing w:after="120"/>
               <w:rPr>
                 <w:sz w:val="22"/>
                 <w:szCs w:val="22"/>
@@ -11700,24 +11657,13 @@
           <w:sz w:val="24"/>
         </w:rPr>
       </w:pPr>
-      <w:commentRangeStart w:id="8"/>
       <w:r>
         <w:rPr>
           <w:rFonts w:ascii="Times New Roman" w:hAnsi="Times New Roman" w:cs="Times New Roman"/>
           <w:b w:val="0"/>
           <w:sz w:val="24"/>
         </w:rPr>
-        <w:t>Table 2</w:t>
-      </w:r>
-      <w:commentRangeEnd w:id="8"/>
-      <w:r>
-        <w:rPr>
-          <w:rStyle w:val="CommentReference"/>
-          <w:rFonts w:ascii="Times New Roman" w:eastAsiaTheme="minorEastAsia" w:hAnsi="Times New Roman" w:cs="Times New Roman"/>
-          <w:b w:val="0"/>
-          <w:lang w:eastAsia="ja-JP"/>
-        </w:rPr>
-        <w:commentReference w:id="8"/>
+        <w:t>Table 2. Products</w:t>
       </w:r>
       <w:r>
         <w:rPr>
@@ -11725,7 +11671,7 @@
           <w:b w:val="0"/>
           <w:sz w:val="24"/>
         </w:rPr>
-        <w:t>. Products</w:t>
+        <w:t xml:space="preserve"> </w:t>
       </w:r>
       <w:r>
         <w:rPr>
@@ -11733,20 +11679,12 @@
           <w:b w:val="0"/>
           <w:sz w:val="24"/>
         </w:rPr>
-        <w:t xml:space="preserve"> </w:t>
-      </w:r>
-      <w:r>
-        <w:rPr>
-          <w:rFonts w:ascii="Times New Roman" w:hAnsi="Times New Roman" w:cs="Times New Roman"/>
-          <w:b w:val="0"/>
-          <w:sz w:val="24"/>
-        </w:rPr>
         <w:t>delivered with the Solar Irradiance Climate Data Record.</w:t>
       </w:r>
     </w:p>
     <w:tbl>
       <w:tblPr>
-        <w:tblW w:w="9738" w:type="dxa"/>
+        <w:tblW w:w="5000" w:type="pct"/>
         <w:jc w:val="center"/>
         <w:tblBorders>
           <w:top w:val="single" w:sz="4" w:space="0" w:color="000000"/>
@@ -11759,11 +11697,10 @@
         <w:tblLook w:val="04A0" w:firstRow="1" w:lastRow="0" w:firstColumn="1" w:lastColumn="0" w:noHBand="0" w:noVBand="1"/>
       </w:tblPr>
       <w:tblGrid>
-        <w:gridCol w:w="2538"/>
-        <w:gridCol w:w="1620"/>
-        <w:gridCol w:w="1686"/>
-        <w:gridCol w:w="1905"/>
-        <w:gridCol w:w="1989"/>
+        <w:gridCol w:w="2900"/>
+        <w:gridCol w:w="2026"/>
+        <w:gridCol w:w="1840"/>
+        <w:gridCol w:w="2090"/>
       </w:tblGrid>
       <w:tr>
         <w:trPr>
@@ -11772,15 +11709,17 @@
         </w:trPr>
         <w:tc>
           <w:tcPr>
-            <w:tcW w:w="2538" w:type="dxa"/>
+            <w:tcW w:w="1687" w:type="pct"/>
             <w:shd w:val="clear" w:color="auto" w:fill="D9D9D9"/>
+            <w:vAlign w:val="center"/>
           </w:tcPr>
           <w:p>
             <w:pPr>
               <w:pStyle w:val="CDRTableHeading"/>
               <w:keepNext/>
-              <w:spacing w:line="480" w:lineRule="auto"/>
+              <w:spacing w:after="120"/>
               <w:contextualSpacing/>
+              <w:jc w:val="center"/>
               <w:rPr>
                 <w:rFonts w:ascii="Times New Roman" w:hAnsi="Times New Roman" w:cs="Times New Roman"/>
                 <w:szCs w:val="22"/>
@@ -11797,15 +11736,17 @@
         </w:tc>
         <w:tc>
           <w:tcPr>
-            <w:tcW w:w="1620" w:type="dxa"/>
+            <w:tcW w:w="996" w:type="pct"/>
             <w:shd w:val="clear" w:color="auto" w:fill="D9D9D9"/>
+            <w:vAlign w:val="center"/>
           </w:tcPr>
           <w:p>
             <w:pPr>
               <w:pStyle w:val="CDRTableHeading"/>
               <w:keepNext/>
-              <w:spacing w:line="480" w:lineRule="auto"/>
+              <w:spacing w:after="120"/>
               <w:contextualSpacing/>
+              <w:jc w:val="center"/>
               <w:rPr>
                 <w:rFonts w:ascii="Times New Roman" w:hAnsi="Times New Roman" w:cs="Times New Roman"/>
                 <w:szCs w:val="22"/>
@@ -11822,15 +11763,17 @@
         </w:tc>
         <w:tc>
           <w:tcPr>
-            <w:tcW w:w="1686" w:type="dxa"/>
+            <w:tcW w:w="1088" w:type="pct"/>
             <w:shd w:val="clear" w:color="auto" w:fill="D9D9D9"/>
+            <w:vAlign w:val="center"/>
           </w:tcPr>
           <w:p>
             <w:pPr>
               <w:pStyle w:val="CDRTableHeading"/>
               <w:keepNext/>
-              <w:spacing w:line="480" w:lineRule="auto"/>
+              <w:spacing w:after="120"/>
               <w:contextualSpacing/>
+              <w:jc w:val="center"/>
               <w:rPr>
                 <w:rFonts w:ascii="Times New Roman" w:hAnsi="Times New Roman" w:cs="Times New Roman"/>
                 <w:szCs w:val="22"/>
@@ -11847,15 +11790,17 @@
         </w:tc>
         <w:tc>
           <w:tcPr>
-            <w:tcW w:w="1905" w:type="dxa"/>
+            <w:tcW w:w="1229" w:type="pct"/>
             <w:shd w:val="clear" w:color="auto" w:fill="D9D9D9"/>
+            <w:vAlign w:val="center"/>
           </w:tcPr>
           <w:p>
             <w:pPr>
               <w:pStyle w:val="CDRTableHeading"/>
               <w:keepNext/>
-              <w:spacing w:line="480" w:lineRule="auto"/>
+              <w:spacing w:after="120"/>
               <w:contextualSpacing/>
+              <w:jc w:val="center"/>
               <w:rPr>
                 <w:rFonts w:ascii="Times New Roman" w:hAnsi="Times New Roman" w:cs="Times New Roman"/>
                 <w:szCs w:val="22"/>
@@ -11868,30 +11813,12 @@
               </w:rPr>
               <w:t>Time Range</w:t>
             </w:r>
-          </w:p>
-        </w:tc>
-        <w:tc>
-          <w:tcPr>
-            <w:tcW w:w="1989" w:type="dxa"/>
-            <w:shd w:val="clear" w:color="auto" w:fill="D9D9D9"/>
-          </w:tcPr>
-          <w:p>
-            <w:pPr>
-              <w:pStyle w:val="CDRTableHeading"/>
-              <w:keepNext/>
-              <w:spacing w:line="480" w:lineRule="auto"/>
-              <w:contextualSpacing/>
+            <w:r>
               <w:rPr>
                 <w:rFonts w:ascii="Times New Roman" w:hAnsi="Times New Roman" w:cs="Times New Roman"/>
                 <w:szCs w:val="22"/>
               </w:rPr>
-            </w:pPr>
-            <w:r>
-              <w:rPr>
-                <w:rFonts w:ascii="Times New Roman" w:hAnsi="Times New Roman" w:cs="Times New Roman"/>
-                <w:szCs w:val="22"/>
-              </w:rPr>
-              <w:t>Cadence</w:t>
+              <w:t xml:space="preserve"> and Update Cadence</w:t>
             </w:r>
           </w:p>
         </w:tc>
@@ -11903,14 +11830,16 @@
         </w:trPr>
         <w:tc>
           <w:tcPr>
-            <w:tcW w:w="2538" w:type="dxa"/>
+            <w:tcW w:w="1687" w:type="pct"/>
+            <w:vAlign w:val="center"/>
           </w:tcPr>
           <w:p>
             <w:pPr>
               <w:pStyle w:val="CDRTableText"/>
               <w:keepNext/>
-              <w:spacing w:line="480" w:lineRule="auto"/>
+              <w:spacing w:after="120"/>
               <w:contextualSpacing/>
+              <w:jc w:val="center"/>
               <w:rPr>
                 <w:rFonts w:ascii="Times New Roman" w:hAnsi="Times New Roman" w:cs="Times New Roman"/>
                 <w:szCs w:val="22"/>
@@ -11922,19 +11851,28 @@
                 <w:szCs w:val="22"/>
               </w:rPr>
               <w:t>Total Solar Irradiance</w:t>
+            </w:r>
+            <w:r>
+              <w:rPr>
+                <w:rFonts w:ascii="Times New Roman" w:hAnsi="Times New Roman" w:cs="Times New Roman"/>
+                <w:szCs w:val="22"/>
+              </w:rPr>
+              <w:t xml:space="preserve"> Composite</w:t>
             </w:r>
           </w:p>
         </w:tc>
         <w:tc>
           <w:tcPr>
-            <w:tcW w:w="1620" w:type="dxa"/>
+            <w:tcW w:w="996" w:type="pct"/>
+            <w:vAlign w:val="center"/>
           </w:tcPr>
           <w:p>
             <w:pPr>
               <w:pStyle w:val="CDRTableText"/>
               <w:keepNext/>
-              <w:spacing w:line="480" w:lineRule="auto"/>
+              <w:spacing w:after="120"/>
               <w:contextualSpacing/>
+              <w:jc w:val="center"/>
               <w:rPr>
                 <w:rFonts w:ascii="Times New Roman" w:hAnsi="Times New Roman" w:cs="Times New Roman"/>
                 <w:szCs w:val="22"/>
@@ -11951,13 +11889,14 @@
         </w:tc>
         <w:tc>
           <w:tcPr>
-            <w:tcW w:w="1686" w:type="dxa"/>
+            <w:tcW w:w="1088" w:type="pct"/>
+            <w:vAlign w:val="center"/>
           </w:tcPr>
           <w:p>
             <w:pPr>
               <w:pStyle w:val="CDRTableText"/>
               <w:keepNext/>
-              <w:spacing w:line="480" w:lineRule="auto"/>
+              <w:spacing w:after="120"/>
               <w:contextualSpacing/>
               <w:jc w:val="center"/>
               <w:rPr>
@@ -11970,25 +11909,28 @@
                 <w:rFonts w:ascii="Times New Roman" w:hAnsi="Times New Roman" w:cs="Times New Roman"/>
                 <w:szCs w:val="22"/>
               </w:rPr>
-              <w:t>1</w:t>
+              <w:t>N/A</w:t>
             </w:r>
           </w:p>
         </w:tc>
         <w:tc>
           <w:tcPr>
-            <w:tcW w:w="1905" w:type="dxa"/>
+            <w:tcW w:w="1229" w:type="pct"/>
+            <w:vAlign w:val="center"/>
           </w:tcPr>
           <w:p>
             <w:pPr>
               <w:pStyle w:val="CDRTableText"/>
               <w:keepNext/>
-              <w:spacing w:line="480" w:lineRule="auto"/>
+              <w:spacing w:after="120"/>
               <w:contextualSpacing/>
+              <w:jc w:val="center"/>
               <w:rPr>
                 <w:rFonts w:ascii="Times New Roman" w:hAnsi="Times New Roman" w:cs="Times New Roman"/>
                 <w:szCs w:val="22"/>
               </w:rPr>
             </w:pPr>
+            <w:commentRangeStart w:id="6"/>
             <w:r>
               <w:rPr>
                 <w:rFonts w:ascii="Times New Roman" w:hAnsi="Times New Roman" w:cs="Times New Roman"/>
@@ -11996,29 +11938,14 @@
               </w:rPr>
               <w:t>1978-2014</w:t>
             </w:r>
-          </w:p>
-        </w:tc>
-        <w:tc>
-          <w:tcPr>
-            <w:tcW w:w="1989" w:type="dxa"/>
-          </w:tcPr>
-          <w:p>
-            <w:pPr>
-              <w:pStyle w:val="CDRTableText"/>
-              <w:keepNext/>
-              <w:spacing w:line="480" w:lineRule="auto"/>
-              <w:contextualSpacing/>
-              <w:rPr>
-                <w:rFonts w:ascii="Times New Roman" w:hAnsi="Times New Roman" w:cs="Times New Roman"/>
-                <w:szCs w:val="22"/>
-              </w:rPr>
-            </w:pPr>
+            <w:commentRangeEnd w:id="6"/>
             <w:r>
               <w:rPr>
-                <w:rFonts w:ascii="Times New Roman" w:hAnsi="Times New Roman" w:cs="Times New Roman"/>
-                <w:szCs w:val="22"/>
-              </w:rPr>
-              <w:t>Daily, single file: no update cadence</w:t>
+                <w:rStyle w:val="CommentReference"/>
+                <w:rFonts w:ascii="Times New Roman" w:eastAsiaTheme="minorEastAsia" w:hAnsi="Times New Roman" w:cs="Times New Roman"/>
+                <w:lang w:eastAsia="ja-JP"/>
+              </w:rPr>
+              <w:commentReference w:id="6"/>
             </w:r>
           </w:p>
         </w:tc>
@@ -12030,144 +11957,839 @@
         </w:trPr>
         <w:tc>
           <w:tcPr>
-            <w:tcW w:w="2538" w:type="dxa"/>
+            <w:tcW w:w="1687" w:type="pct"/>
+            <w:vAlign w:val="center"/>
           </w:tcPr>
           <w:p>
             <w:pPr>
               <w:pStyle w:val="CDRTableText"/>
               <w:keepNext/>
-              <w:spacing w:line="480" w:lineRule="auto"/>
+              <w:spacing w:after="120"/>
               <w:contextualSpacing/>
+              <w:jc w:val="center"/>
               <w:rPr>
                 <w:rFonts w:ascii="Times New Roman" w:hAnsi="Times New Roman" w:cs="Times New Roman"/>
                 <w:szCs w:val="22"/>
               </w:rPr>
             </w:pPr>
+            <w:bookmarkStart w:id="7" w:name="_GoBack"/>
             <w:r>
               <w:rPr>
                 <w:rFonts w:ascii="Times New Roman" w:hAnsi="Times New Roman" w:cs="Times New Roman"/>
                 <w:szCs w:val="22"/>
               </w:rPr>
               <w:t>Total Solar Irradiance</w:t>
-            </w:r>
-          </w:p>
-        </w:tc>
-        <w:tc>
-          <w:tcPr>
-            <w:tcW w:w="1620" w:type="dxa"/>
-          </w:tcPr>
-          <w:p>
-            <w:pPr>
-              <w:pStyle w:val="CDRTableText"/>
-              <w:keepNext/>
-              <w:spacing w:line="480" w:lineRule="auto"/>
-              <w:contextualSpacing/>
-              <w:rPr>
-                <w:rFonts w:ascii="Times New Roman" w:hAnsi="Times New Roman" w:cs="Times New Roman"/>
-                <w:szCs w:val="22"/>
-              </w:rPr>
-            </w:pPr>
-            <w:r>
-              <w:rPr>
-                <w:rFonts w:ascii="Times New Roman" w:hAnsi="Times New Roman" w:cs="Times New Roman"/>
-                <w:szCs w:val="22"/>
-              </w:rPr>
-              <w:t>NRLTSI2 model</w:t>
-            </w:r>
-          </w:p>
-        </w:tc>
-        <w:tc>
-          <w:tcPr>
-            <w:tcW w:w="1686" w:type="dxa"/>
-          </w:tcPr>
-          <w:p>
-            <w:pPr>
-              <w:pStyle w:val="CDRTableText"/>
-              <w:keepNext/>
-              <w:spacing w:line="480" w:lineRule="auto"/>
-              <w:contextualSpacing/>
-              <w:jc w:val="center"/>
-              <w:rPr>
-                <w:rFonts w:ascii="Times New Roman" w:hAnsi="Times New Roman" w:cs="Times New Roman"/>
-                <w:szCs w:val="22"/>
-              </w:rPr>
-            </w:pPr>
-            <w:r>
-              <w:rPr>
-                <w:rFonts w:ascii="Times New Roman" w:hAnsi="Times New Roman" w:cs="Times New Roman"/>
-                <w:szCs w:val="22"/>
-              </w:rPr>
-              <w:t>1</w:t>
-            </w:r>
-          </w:p>
-        </w:tc>
-        <w:tc>
-          <w:tcPr>
-            <w:tcW w:w="1905" w:type="dxa"/>
-          </w:tcPr>
-          <w:p>
-            <w:pPr>
-              <w:pStyle w:val="CDRTableText"/>
-              <w:keepNext/>
-              <w:spacing w:line="480" w:lineRule="auto"/>
-              <w:contextualSpacing/>
-              <w:rPr>
-                <w:rFonts w:ascii="Times New Roman" w:hAnsi="Times New Roman" w:cs="Times New Roman"/>
-                <w:szCs w:val="22"/>
-              </w:rPr>
-            </w:pPr>
-            <w:r>
-              <w:rPr>
-                <w:rFonts w:ascii="Times New Roman" w:hAnsi="Times New Roman" w:cs="Times New Roman"/>
-                <w:szCs w:val="22"/>
-              </w:rPr>
-              <w:t>1882-2014</w:t>
-            </w:r>
-          </w:p>
-        </w:tc>
-        <w:tc>
-          <w:tcPr>
-            <w:tcW w:w="1989" w:type="dxa"/>
-          </w:tcPr>
-          <w:p>
-            <w:pPr>
-              <w:pStyle w:val="CDRTableText"/>
-              <w:keepNext/>
-              <w:spacing w:line="480" w:lineRule="auto"/>
-              <w:contextualSpacing/>
-              <w:rPr>
-                <w:rFonts w:ascii="Times New Roman" w:hAnsi="Times New Roman" w:cs="Times New Roman"/>
-                <w:szCs w:val="22"/>
-              </w:rPr>
-            </w:pPr>
-            <w:r>
-              <w:rPr>
-                <w:rFonts w:ascii="Times New Roman" w:hAnsi="Times New Roman" w:cs="Times New Roman"/>
-                <w:szCs w:val="22"/>
-              </w:rPr>
-              <w:t>Daily, monthly files:</w:t>
             </w:r>
           </w:p>
           <w:p>
             <w:pPr>
               <w:pStyle w:val="CDRTableText"/>
               <w:keepNext/>
-              <w:spacing w:line="480" w:lineRule="auto"/>
+              <w:spacing w:after="120"/>
               <w:contextualSpacing/>
+              <w:jc w:val="center"/>
               <w:rPr>
                 <w:rFonts w:ascii="Times New Roman" w:hAnsi="Times New Roman" w:cs="Times New Roman"/>
                 <w:szCs w:val="22"/>
               </w:rPr>
             </w:pPr>
+            <w:r>
+              <w:rPr>
+                <w:rFonts w:ascii="Times New Roman" w:hAnsi="Times New Roman" w:cs="Times New Roman"/>
+                <w:szCs w:val="22"/>
+              </w:rPr>
+              <w:t>(</w:t>
+            </w:r>
+            <w:r>
+              <w:rPr>
+                <w:rFonts w:ascii="Times New Roman" w:hAnsi="Times New Roman" w:cs="Times New Roman"/>
+                <w:szCs w:val="22"/>
+              </w:rPr>
+              <w:t>Daily- and monthly-averages</w:t>
+            </w:r>
+            <w:r>
+              <w:rPr>
+                <w:rFonts w:ascii="Times New Roman" w:hAnsi="Times New Roman" w:cs="Times New Roman"/>
+                <w:szCs w:val="22"/>
+              </w:rPr>
+              <w:t>)</w:t>
+            </w:r>
+          </w:p>
+        </w:tc>
+        <w:tc>
+          <w:tcPr>
+            <w:tcW w:w="996" w:type="pct"/>
+            <w:vAlign w:val="center"/>
+          </w:tcPr>
+          <w:p>
+            <w:pPr>
+              <w:pStyle w:val="CDRTableText"/>
+              <w:keepNext/>
+              <w:spacing w:after="120"/>
+              <w:contextualSpacing/>
+              <w:jc w:val="center"/>
+              <w:rPr>
+                <w:rFonts w:ascii="Times New Roman" w:hAnsi="Times New Roman" w:cs="Times New Roman"/>
+                <w:szCs w:val="22"/>
+              </w:rPr>
+            </w:pPr>
+            <w:r>
+              <w:rPr>
+                <w:rFonts w:ascii="Times New Roman" w:hAnsi="Times New Roman" w:cs="Times New Roman"/>
+                <w:szCs w:val="22"/>
+              </w:rPr>
+              <w:t xml:space="preserve">NRLTSI2 </w:t>
+            </w:r>
+          </w:p>
+          <w:p>
+            <w:pPr>
+              <w:pStyle w:val="CDRTableText"/>
+              <w:keepNext/>
+              <w:spacing w:after="120"/>
+              <w:contextualSpacing/>
+              <w:jc w:val="center"/>
+              <w:rPr>
+                <w:rFonts w:ascii="Times New Roman" w:hAnsi="Times New Roman" w:cs="Times New Roman"/>
+                <w:szCs w:val="22"/>
+              </w:rPr>
+            </w:pPr>
+            <w:r>
+              <w:rPr>
+                <w:rFonts w:ascii="Times New Roman" w:hAnsi="Times New Roman" w:cs="Times New Roman"/>
+                <w:szCs w:val="22"/>
+              </w:rPr>
+              <w:t>M</w:t>
+            </w:r>
+            <w:r>
+              <w:rPr>
+                <w:rFonts w:ascii="Times New Roman" w:hAnsi="Times New Roman" w:cs="Times New Roman"/>
+                <w:szCs w:val="22"/>
+              </w:rPr>
+              <w:t>odel</w:t>
+            </w:r>
+            <w:r>
+              <w:rPr>
+                <w:rFonts w:ascii="Times New Roman" w:hAnsi="Times New Roman" w:cs="Times New Roman"/>
+                <w:szCs w:val="22"/>
+              </w:rPr>
+              <w:t xml:space="preserve"> output</w:t>
+            </w:r>
+          </w:p>
+        </w:tc>
+        <w:tc>
+          <w:tcPr>
+            <w:tcW w:w="1088" w:type="pct"/>
+            <w:vAlign w:val="center"/>
+          </w:tcPr>
+          <w:p>
+            <w:pPr>
+              <w:pStyle w:val="CDRTableText"/>
+              <w:keepNext/>
+              <w:spacing w:after="120"/>
+              <w:contextualSpacing/>
+              <w:jc w:val="center"/>
+              <w:rPr>
+                <w:rFonts w:ascii="Times New Roman" w:hAnsi="Times New Roman" w:cs="Times New Roman"/>
+                <w:szCs w:val="22"/>
+              </w:rPr>
+            </w:pPr>
+            <w:r>
+              <w:rPr>
+                <w:rFonts w:ascii="Times New Roman" w:hAnsi="Times New Roman" w:cs="Times New Roman"/>
+                <w:szCs w:val="22"/>
+              </w:rPr>
+              <w:t>N/A</w:t>
+            </w:r>
+          </w:p>
+        </w:tc>
+        <w:tc>
+          <w:tcPr>
+            <w:tcW w:w="1229" w:type="pct"/>
+            <w:vAlign w:val="center"/>
+          </w:tcPr>
+          <w:p>
+            <w:pPr>
+              <w:pStyle w:val="CDRTableText"/>
+              <w:keepNext/>
+              <w:spacing w:after="120"/>
+              <w:contextualSpacing/>
+              <w:jc w:val="center"/>
+              <w:rPr>
+                <w:rFonts w:ascii="Times New Roman" w:hAnsi="Times New Roman" w:cs="Times New Roman"/>
+                <w:szCs w:val="22"/>
+              </w:rPr>
+            </w:pPr>
+            <w:r>
+              <w:rPr>
+                <w:rFonts w:ascii="Times New Roman" w:hAnsi="Times New Roman" w:cs="Times New Roman"/>
+                <w:szCs w:val="22"/>
+              </w:rPr>
+              <w:t>1882-2014</w:t>
+            </w:r>
+            <w:r>
+              <w:rPr>
+                <w:rFonts w:ascii="Times New Roman" w:hAnsi="Times New Roman" w:cs="Times New Roman"/>
+                <w:szCs w:val="22"/>
+              </w:rPr>
+              <w:t xml:space="preserve">    Q</w:t>
+            </w:r>
+            <w:r>
+              <w:rPr>
+                <w:rFonts w:ascii="Times New Roman" w:hAnsi="Times New Roman" w:cs="Times New Roman"/>
+                <w:szCs w:val="22"/>
+              </w:rPr>
+              <w:t>uarterly updates</w:t>
+            </w:r>
+          </w:p>
+        </w:tc>
+      </w:tr>
+      <w:bookmarkEnd w:id="7"/>
+      <w:tr>
+        <w:trPr>
+          <w:cantSplit/>
+          <w:jc w:val="center"/>
+        </w:trPr>
+        <w:tc>
+          <w:tcPr>
+            <w:tcW w:w="1687" w:type="pct"/>
+            <w:vAlign w:val="center"/>
+          </w:tcPr>
+          <w:p>
+            <w:pPr>
+              <w:pStyle w:val="CDRTableText"/>
+              <w:keepNext/>
+              <w:spacing w:after="120"/>
+              <w:contextualSpacing/>
+              <w:jc w:val="center"/>
+              <w:rPr>
+                <w:rFonts w:ascii="Times New Roman" w:hAnsi="Times New Roman" w:cs="Times New Roman"/>
+                <w:szCs w:val="22"/>
+              </w:rPr>
+            </w:pPr>
+            <w:r>
+              <w:rPr>
+                <w:rFonts w:ascii="Times New Roman" w:hAnsi="Times New Roman" w:cs="Times New Roman"/>
+                <w:szCs w:val="22"/>
+              </w:rPr>
+              <w:t>Total Solar Irradiance</w:t>
+            </w:r>
+          </w:p>
+          <w:p>
+            <w:pPr>
+              <w:pStyle w:val="CDRTableText"/>
+              <w:keepNext/>
+              <w:spacing w:after="120"/>
+              <w:contextualSpacing/>
+              <w:jc w:val="center"/>
+              <w:rPr>
+                <w:rFonts w:ascii="Times New Roman" w:hAnsi="Times New Roman" w:cs="Times New Roman"/>
+                <w:szCs w:val="22"/>
+              </w:rPr>
+            </w:pPr>
+            <w:r>
+              <w:rPr>
+                <w:rFonts w:ascii="Times New Roman" w:hAnsi="Times New Roman" w:cs="Times New Roman"/>
+                <w:szCs w:val="22"/>
+              </w:rPr>
+              <w:t>(</w:t>
+            </w:r>
+            <w:r>
+              <w:rPr>
+                <w:rFonts w:ascii="Times New Roman" w:hAnsi="Times New Roman" w:cs="Times New Roman"/>
+                <w:szCs w:val="22"/>
+              </w:rPr>
+              <w:t>Yearly-averages</w:t>
+            </w:r>
+            <w:r>
+              <w:rPr>
+                <w:rFonts w:ascii="Times New Roman" w:hAnsi="Times New Roman" w:cs="Times New Roman"/>
+                <w:szCs w:val="22"/>
+              </w:rPr>
+              <w:t>)</w:t>
+            </w:r>
+          </w:p>
+        </w:tc>
+        <w:tc>
+          <w:tcPr>
+            <w:tcW w:w="996" w:type="pct"/>
+            <w:vAlign w:val="center"/>
+          </w:tcPr>
+          <w:p>
+            <w:pPr>
+              <w:pStyle w:val="CDRTableText"/>
+              <w:keepNext/>
+              <w:spacing w:after="120"/>
+              <w:contextualSpacing/>
+              <w:jc w:val="center"/>
+              <w:rPr>
+                <w:rFonts w:ascii="Times New Roman" w:hAnsi="Times New Roman" w:cs="Times New Roman"/>
+                <w:szCs w:val="22"/>
+              </w:rPr>
+            </w:pPr>
+            <w:r>
+              <w:rPr>
+                <w:rFonts w:ascii="Times New Roman" w:hAnsi="Times New Roman" w:cs="Times New Roman"/>
+                <w:szCs w:val="22"/>
+              </w:rPr>
+              <w:t xml:space="preserve">NRLTSI2 </w:t>
+            </w:r>
+          </w:p>
+          <w:p>
+            <w:pPr>
+              <w:pStyle w:val="CDRTableText"/>
+              <w:keepNext/>
+              <w:spacing w:after="120"/>
+              <w:contextualSpacing/>
+              <w:jc w:val="center"/>
+              <w:rPr>
+                <w:rFonts w:ascii="Times New Roman" w:hAnsi="Times New Roman" w:cs="Times New Roman"/>
+                <w:szCs w:val="22"/>
+              </w:rPr>
+            </w:pPr>
+            <w:r>
+              <w:rPr>
+                <w:rFonts w:ascii="Times New Roman" w:hAnsi="Times New Roman" w:cs="Times New Roman"/>
+                <w:szCs w:val="22"/>
+              </w:rPr>
+              <w:t>M</w:t>
+            </w:r>
+            <w:r>
+              <w:rPr>
+                <w:rFonts w:ascii="Times New Roman" w:hAnsi="Times New Roman" w:cs="Times New Roman"/>
+                <w:szCs w:val="22"/>
+              </w:rPr>
+              <w:t>odel</w:t>
+            </w:r>
+            <w:r>
+              <w:rPr>
+                <w:rFonts w:ascii="Times New Roman" w:hAnsi="Times New Roman" w:cs="Times New Roman"/>
+                <w:szCs w:val="22"/>
+              </w:rPr>
+              <w:t xml:space="preserve"> output</w:t>
+            </w:r>
+          </w:p>
+        </w:tc>
+        <w:tc>
+          <w:tcPr>
+            <w:tcW w:w="1088" w:type="pct"/>
+            <w:vAlign w:val="center"/>
+          </w:tcPr>
+          <w:p>
+            <w:pPr>
+              <w:pStyle w:val="CDRTableText"/>
+              <w:keepNext/>
+              <w:spacing w:after="120"/>
+              <w:contextualSpacing/>
+              <w:jc w:val="center"/>
+              <w:rPr>
+                <w:rFonts w:ascii="Times New Roman" w:hAnsi="Times New Roman" w:cs="Times New Roman"/>
+                <w:szCs w:val="22"/>
+              </w:rPr>
+            </w:pPr>
+            <w:r>
+              <w:rPr>
+                <w:rFonts w:ascii="Times New Roman" w:hAnsi="Times New Roman" w:cs="Times New Roman"/>
+                <w:szCs w:val="22"/>
+              </w:rPr>
+              <w:t>N/A</w:t>
+            </w:r>
+          </w:p>
+        </w:tc>
+        <w:tc>
+          <w:tcPr>
+            <w:tcW w:w="1229" w:type="pct"/>
+            <w:vAlign w:val="center"/>
+          </w:tcPr>
+          <w:p>
+            <w:pPr>
+              <w:pStyle w:val="CDRTableText"/>
+              <w:keepNext/>
+              <w:spacing w:after="120"/>
+              <w:contextualSpacing/>
+              <w:jc w:val="center"/>
+              <w:rPr>
+                <w:rFonts w:ascii="Times New Roman" w:hAnsi="Times New Roman" w:cs="Times New Roman"/>
+                <w:szCs w:val="22"/>
+              </w:rPr>
+            </w:pPr>
+            <w:r>
+              <w:rPr>
+                <w:rFonts w:ascii="Times New Roman" w:hAnsi="Times New Roman" w:cs="Times New Roman"/>
+                <w:szCs w:val="22"/>
+              </w:rPr>
+              <w:t>1610-2014</w:t>
+            </w:r>
+            <w:r>
+              <w:rPr>
+                <w:rFonts w:ascii="Times New Roman" w:hAnsi="Times New Roman" w:cs="Times New Roman"/>
+                <w:szCs w:val="22"/>
+              </w:rPr>
+              <w:t xml:space="preserve">         Y</w:t>
+            </w:r>
+            <w:r>
+              <w:rPr>
+                <w:rFonts w:ascii="Times New Roman" w:hAnsi="Times New Roman" w:cs="Times New Roman"/>
+                <w:szCs w:val="22"/>
+              </w:rPr>
+              <w:t>early updates</w:t>
+            </w:r>
+          </w:p>
+        </w:tc>
+      </w:tr>
+      <w:tr>
+        <w:trPr>
+          <w:cantSplit/>
+          <w:jc w:val="center"/>
+        </w:trPr>
+        <w:tc>
+          <w:tcPr>
+            <w:tcW w:w="1687" w:type="pct"/>
+            <w:vAlign w:val="center"/>
+          </w:tcPr>
+          <w:p>
+            <w:pPr>
+              <w:pStyle w:val="CDRTableText"/>
+              <w:keepNext/>
+              <w:spacing w:after="120"/>
+              <w:contextualSpacing/>
+              <w:jc w:val="center"/>
+              <w:rPr>
+                <w:rFonts w:ascii="Times New Roman" w:hAnsi="Times New Roman" w:cs="Times New Roman"/>
+                <w:szCs w:val="22"/>
+              </w:rPr>
+            </w:pPr>
+            <w:r>
+              <w:rPr>
+                <w:rFonts w:ascii="Times New Roman" w:hAnsi="Times New Roman" w:cs="Times New Roman"/>
+                <w:szCs w:val="22"/>
+              </w:rPr>
+              <w:t>Solar Spectral Irradiance</w:t>
+            </w:r>
+            <w:r>
+              <w:rPr>
+                <w:rFonts w:ascii="Times New Roman" w:hAnsi="Times New Roman" w:cs="Times New Roman"/>
+                <w:szCs w:val="22"/>
+              </w:rPr>
+              <w:t xml:space="preserve"> </w:t>
+            </w:r>
+            <w:r>
+              <w:rPr>
+                <w:rFonts w:ascii="Times New Roman" w:hAnsi="Times New Roman" w:cs="Times New Roman"/>
+                <w:szCs w:val="22"/>
+              </w:rPr>
+              <w:t>(</w:t>
+            </w:r>
+            <w:r>
+              <w:rPr>
+                <w:rFonts w:ascii="Times New Roman" w:hAnsi="Times New Roman" w:cs="Times New Roman"/>
+                <w:szCs w:val="22"/>
+              </w:rPr>
+              <w:t>Daily- and monthly-averages</w:t>
+            </w:r>
+            <w:r>
+              <w:rPr>
+                <w:rFonts w:ascii="Times New Roman" w:hAnsi="Times New Roman" w:cs="Times New Roman"/>
+                <w:szCs w:val="22"/>
+              </w:rPr>
+              <w:t>)</w:t>
+            </w:r>
+          </w:p>
+        </w:tc>
+        <w:tc>
+          <w:tcPr>
+            <w:tcW w:w="996" w:type="pct"/>
+            <w:vAlign w:val="center"/>
+          </w:tcPr>
+          <w:p>
+            <w:pPr>
+              <w:pStyle w:val="CDRTableText"/>
+              <w:keepNext/>
+              <w:spacing w:after="120"/>
+              <w:contextualSpacing/>
+              <w:jc w:val="center"/>
+              <w:rPr>
+                <w:rFonts w:ascii="Times New Roman" w:hAnsi="Times New Roman" w:cs="Times New Roman"/>
+                <w:szCs w:val="22"/>
+              </w:rPr>
+            </w:pPr>
+            <w:r>
+              <w:rPr>
+                <w:rFonts w:ascii="Times New Roman" w:hAnsi="Times New Roman" w:cs="Times New Roman"/>
+                <w:szCs w:val="22"/>
+              </w:rPr>
+              <w:t xml:space="preserve">NRLSSI2 </w:t>
+            </w:r>
+          </w:p>
+          <w:p>
+            <w:pPr>
+              <w:pStyle w:val="CDRTableText"/>
+              <w:keepNext/>
+              <w:spacing w:after="120"/>
+              <w:contextualSpacing/>
+              <w:jc w:val="center"/>
+              <w:rPr>
+                <w:rFonts w:ascii="Times New Roman" w:hAnsi="Times New Roman" w:cs="Times New Roman"/>
+                <w:szCs w:val="22"/>
+              </w:rPr>
+            </w:pPr>
+            <w:r>
+              <w:rPr>
+                <w:rFonts w:ascii="Times New Roman" w:hAnsi="Times New Roman" w:cs="Times New Roman"/>
+                <w:szCs w:val="22"/>
+              </w:rPr>
+              <w:t>M</w:t>
+            </w:r>
+            <w:r>
+              <w:rPr>
+                <w:rFonts w:ascii="Times New Roman" w:hAnsi="Times New Roman" w:cs="Times New Roman"/>
+                <w:szCs w:val="22"/>
+              </w:rPr>
+              <w:t>odel</w:t>
+            </w:r>
+            <w:r>
+              <w:rPr>
+                <w:rFonts w:ascii="Times New Roman" w:hAnsi="Times New Roman" w:cs="Times New Roman"/>
+                <w:szCs w:val="22"/>
+              </w:rPr>
+              <w:t xml:space="preserve"> output</w:t>
+            </w:r>
+          </w:p>
+        </w:tc>
+        <w:tc>
+          <w:tcPr>
+            <w:tcW w:w="1088" w:type="pct"/>
+            <w:vAlign w:val="center"/>
+          </w:tcPr>
+          <w:p>
+            <w:pPr>
+              <w:pStyle w:val="CDRTableText"/>
+              <w:keepNext/>
+              <w:spacing w:after="120"/>
+              <w:contextualSpacing/>
+              <w:jc w:val="center"/>
+              <w:rPr>
+                <w:rFonts w:ascii="Times New Roman" w:hAnsi="Times New Roman" w:cs="Times New Roman"/>
+                <w:szCs w:val="22"/>
+              </w:rPr>
+            </w:pPr>
+            <w:r>
+              <w:rPr>
+                <w:rFonts w:ascii="Times New Roman" w:hAnsi="Times New Roman" w:cs="Times New Roman"/>
+                <w:szCs w:val="22"/>
+              </w:rPr>
+              <w:t>3785</w:t>
+            </w:r>
+          </w:p>
+          <w:p>
+            <w:pPr>
+              <w:pStyle w:val="CDRTableText"/>
+              <w:keepNext/>
+              <w:spacing w:after="120"/>
+              <w:contextualSpacing/>
+              <w:jc w:val="center"/>
+              <w:rPr>
+                <w:rFonts w:ascii="Times New Roman" w:hAnsi="Times New Roman" w:cs="Times New Roman"/>
+                <w:szCs w:val="22"/>
+              </w:rPr>
+            </w:pPr>
+            <w:r>
+              <w:rPr>
+                <w:rFonts w:ascii="Times New Roman" w:hAnsi="Times New Roman" w:cs="Times New Roman"/>
+                <w:szCs w:val="22"/>
+              </w:rPr>
+              <w:t>(</w:t>
+            </w:r>
             <w:proofErr w:type="gramStart"/>
             <w:r>
               <w:rPr>
                 <w:rFonts w:ascii="Times New Roman" w:hAnsi="Times New Roman" w:cs="Times New Roman"/>
                 <w:szCs w:val="22"/>
               </w:rPr>
-              <w:t>quarterly</w:t>
+              <w:t>variable</w:t>
             </w:r>
             <w:proofErr w:type="gramEnd"/>
+            <w:r>
+              <w:rPr>
+                <w:rFonts w:ascii="Times New Roman" w:hAnsi="Times New Roman" w:cs="Times New Roman"/>
+                <w:szCs w:val="22"/>
+              </w:rPr>
+              <w:t xml:space="preserve"> width)</w:t>
+            </w:r>
+          </w:p>
+        </w:tc>
+        <w:tc>
+          <w:tcPr>
+            <w:tcW w:w="1229" w:type="pct"/>
+            <w:vAlign w:val="center"/>
+          </w:tcPr>
+          <w:p>
+            <w:pPr>
+              <w:pStyle w:val="CDRTableText"/>
+              <w:keepNext/>
+              <w:spacing w:after="120"/>
+              <w:contextualSpacing/>
+              <w:jc w:val="center"/>
+              <w:rPr>
+                <w:rFonts w:ascii="Times New Roman" w:hAnsi="Times New Roman" w:cs="Times New Roman"/>
+                <w:szCs w:val="22"/>
+              </w:rPr>
+            </w:pPr>
+            <w:r>
+              <w:rPr>
+                <w:rFonts w:ascii="Times New Roman" w:hAnsi="Times New Roman" w:cs="Times New Roman"/>
+                <w:szCs w:val="22"/>
+              </w:rPr>
+              <w:t>1882-2014</w:t>
+            </w:r>
+            <w:r>
+              <w:rPr>
+                <w:rFonts w:ascii="Times New Roman" w:hAnsi="Times New Roman" w:cs="Times New Roman"/>
+                <w:szCs w:val="22"/>
+              </w:rPr>
+              <w:t xml:space="preserve">    Q</w:t>
+            </w:r>
+            <w:r>
+              <w:rPr>
+                <w:rFonts w:ascii="Times New Roman" w:hAnsi="Times New Roman" w:cs="Times New Roman"/>
+                <w:szCs w:val="22"/>
+              </w:rPr>
+              <w:t>uarterly updates</w:t>
+            </w:r>
+          </w:p>
+        </w:tc>
+      </w:tr>
+      <w:tr>
+        <w:trPr>
+          <w:cantSplit/>
+          <w:jc w:val="center"/>
+        </w:trPr>
+        <w:tc>
+          <w:tcPr>
+            <w:tcW w:w="1687" w:type="pct"/>
+            <w:vAlign w:val="center"/>
+          </w:tcPr>
+          <w:p>
+            <w:pPr>
+              <w:pStyle w:val="CDRTableText"/>
+              <w:keepNext/>
+              <w:spacing w:after="120"/>
+              <w:contextualSpacing/>
+              <w:jc w:val="center"/>
+              <w:rPr>
+                <w:rFonts w:ascii="Times New Roman" w:hAnsi="Times New Roman" w:cs="Times New Roman"/>
+                <w:szCs w:val="22"/>
+              </w:rPr>
+            </w:pPr>
+            <w:r>
+              <w:rPr>
+                <w:rFonts w:ascii="Times New Roman" w:hAnsi="Times New Roman" w:cs="Times New Roman"/>
+                <w:szCs w:val="22"/>
+              </w:rPr>
+              <w:t>Solar Spectral Irradiance</w:t>
+            </w:r>
+            <w:r>
+              <w:rPr>
+                <w:rFonts w:ascii="Times New Roman" w:hAnsi="Times New Roman" w:cs="Times New Roman"/>
+                <w:szCs w:val="22"/>
+              </w:rPr>
+              <w:t xml:space="preserve"> </w:t>
+            </w:r>
+            <w:r>
+              <w:rPr>
+                <w:rFonts w:ascii="Times New Roman" w:hAnsi="Times New Roman" w:cs="Times New Roman"/>
+                <w:szCs w:val="22"/>
+              </w:rPr>
+              <w:t>(</w:t>
+            </w:r>
+            <w:r>
+              <w:rPr>
+                <w:rFonts w:ascii="Times New Roman" w:hAnsi="Times New Roman" w:cs="Times New Roman"/>
+                <w:szCs w:val="22"/>
+              </w:rPr>
+              <w:t>Yearly-averages</w:t>
+            </w:r>
+            <w:r>
+              <w:rPr>
+                <w:rFonts w:ascii="Times New Roman" w:hAnsi="Times New Roman" w:cs="Times New Roman"/>
+                <w:szCs w:val="22"/>
+              </w:rPr>
+              <w:t>)</w:t>
+            </w:r>
+          </w:p>
+        </w:tc>
+        <w:tc>
+          <w:tcPr>
+            <w:tcW w:w="996" w:type="pct"/>
+            <w:vAlign w:val="center"/>
+          </w:tcPr>
+          <w:p>
+            <w:pPr>
+              <w:pStyle w:val="CDRTableText"/>
+              <w:keepNext/>
+              <w:spacing w:after="120"/>
+              <w:contextualSpacing/>
+              <w:jc w:val="center"/>
+              <w:rPr>
+                <w:rFonts w:ascii="Times New Roman" w:hAnsi="Times New Roman" w:cs="Times New Roman"/>
+                <w:szCs w:val="22"/>
+              </w:rPr>
+            </w:pPr>
+            <w:r>
+              <w:rPr>
+                <w:rFonts w:ascii="Times New Roman" w:hAnsi="Times New Roman" w:cs="Times New Roman"/>
+                <w:szCs w:val="22"/>
+              </w:rPr>
+              <w:t xml:space="preserve">NRLSSI2 </w:t>
+            </w:r>
+          </w:p>
+          <w:p>
+            <w:pPr>
+              <w:pStyle w:val="CDRTableText"/>
+              <w:keepNext/>
+              <w:spacing w:after="120"/>
+              <w:contextualSpacing/>
+              <w:jc w:val="center"/>
+              <w:rPr>
+                <w:rFonts w:ascii="Times New Roman" w:hAnsi="Times New Roman" w:cs="Times New Roman"/>
+                <w:szCs w:val="22"/>
+              </w:rPr>
+            </w:pPr>
+            <w:r>
+              <w:rPr>
+                <w:rFonts w:ascii="Times New Roman" w:hAnsi="Times New Roman" w:cs="Times New Roman"/>
+                <w:szCs w:val="22"/>
+              </w:rPr>
+              <w:t>M</w:t>
+            </w:r>
+            <w:r>
+              <w:rPr>
+                <w:rFonts w:ascii="Times New Roman" w:hAnsi="Times New Roman" w:cs="Times New Roman"/>
+                <w:szCs w:val="22"/>
+              </w:rPr>
+              <w:t>odel</w:t>
+            </w:r>
+            <w:r>
+              <w:rPr>
+                <w:rFonts w:ascii="Times New Roman" w:hAnsi="Times New Roman" w:cs="Times New Roman"/>
+                <w:szCs w:val="22"/>
+              </w:rPr>
+              <w:t xml:space="preserve"> output</w:t>
+            </w:r>
+          </w:p>
+        </w:tc>
+        <w:tc>
+          <w:tcPr>
+            <w:tcW w:w="1088" w:type="pct"/>
+            <w:vAlign w:val="center"/>
+          </w:tcPr>
+          <w:p>
+            <w:pPr>
+              <w:pStyle w:val="CDRTableText"/>
+              <w:keepNext/>
+              <w:spacing w:after="120"/>
+              <w:contextualSpacing/>
+              <w:jc w:val="center"/>
+              <w:rPr>
+                <w:rFonts w:ascii="Times New Roman" w:hAnsi="Times New Roman" w:cs="Times New Roman"/>
+                <w:szCs w:val="22"/>
+              </w:rPr>
+            </w:pPr>
+            <w:r>
+              <w:rPr>
+                <w:rFonts w:ascii="Times New Roman" w:hAnsi="Times New Roman" w:cs="Times New Roman"/>
+                <w:szCs w:val="22"/>
+              </w:rPr>
+              <w:t>3785</w:t>
+            </w:r>
+          </w:p>
+          <w:p>
+            <w:pPr>
+              <w:pStyle w:val="CDRTableText"/>
+              <w:keepNext/>
+              <w:spacing w:after="120"/>
+              <w:contextualSpacing/>
+              <w:jc w:val="center"/>
+              <w:rPr>
+                <w:rFonts w:ascii="Times New Roman" w:hAnsi="Times New Roman" w:cs="Times New Roman"/>
+                <w:szCs w:val="22"/>
+              </w:rPr>
+            </w:pPr>
+            <w:r>
+              <w:rPr>
+                <w:rFonts w:ascii="Times New Roman" w:hAnsi="Times New Roman" w:cs="Times New Roman"/>
+                <w:szCs w:val="22"/>
+              </w:rPr>
+              <w:t>(</w:t>
+            </w:r>
+            <w:proofErr w:type="gramStart"/>
+            <w:r>
+              <w:rPr>
+                <w:rFonts w:ascii="Times New Roman" w:hAnsi="Times New Roman" w:cs="Times New Roman"/>
+                <w:szCs w:val="22"/>
+              </w:rPr>
+              <w:t>variable</w:t>
+            </w:r>
+            <w:proofErr w:type="gramEnd"/>
+            <w:r>
+              <w:rPr>
+                <w:rFonts w:ascii="Times New Roman" w:hAnsi="Times New Roman" w:cs="Times New Roman"/>
+                <w:szCs w:val="22"/>
+              </w:rPr>
+              <w:t xml:space="preserve"> width)</w:t>
+            </w:r>
+          </w:p>
+        </w:tc>
+        <w:tc>
+          <w:tcPr>
+            <w:tcW w:w="1229" w:type="pct"/>
+            <w:vAlign w:val="center"/>
+          </w:tcPr>
+          <w:p>
+            <w:pPr>
+              <w:pStyle w:val="CDRTableText"/>
+              <w:keepNext/>
+              <w:spacing w:after="120"/>
+              <w:contextualSpacing/>
+              <w:jc w:val="center"/>
+              <w:rPr>
+                <w:rFonts w:ascii="Times New Roman" w:hAnsi="Times New Roman" w:cs="Times New Roman"/>
+                <w:szCs w:val="22"/>
+              </w:rPr>
+            </w:pPr>
+            <w:r>
+              <w:rPr>
+                <w:rFonts w:ascii="Times New Roman" w:hAnsi="Times New Roman" w:cs="Times New Roman"/>
+                <w:szCs w:val="22"/>
+              </w:rPr>
+              <w:t>1610-2014</w:t>
+            </w:r>
+            <w:r>
+              <w:rPr>
+                <w:rFonts w:ascii="Times New Roman" w:hAnsi="Times New Roman" w:cs="Times New Roman"/>
+                <w:szCs w:val="22"/>
+              </w:rPr>
+              <w:t xml:space="preserve"> </w:t>
+            </w:r>
+          </w:p>
+          <w:p>
+            <w:pPr>
+              <w:pStyle w:val="CDRTableText"/>
+              <w:keepNext/>
+              <w:spacing w:after="120"/>
+              <w:contextualSpacing/>
+              <w:jc w:val="center"/>
+              <w:rPr>
+                <w:rFonts w:ascii="Times New Roman" w:hAnsi="Times New Roman" w:cs="Times New Roman"/>
+                <w:szCs w:val="22"/>
+              </w:rPr>
+            </w:pPr>
+            <w:r>
+              <w:rPr>
+                <w:rFonts w:ascii="Times New Roman" w:hAnsi="Times New Roman" w:cs="Times New Roman"/>
+                <w:szCs w:val="22"/>
+              </w:rPr>
+              <w:t>Yearly</w:t>
+            </w:r>
             <w:r>
               <w:rPr>
                 <w:rFonts w:ascii="Times New Roman" w:hAnsi="Times New Roman" w:cs="Times New Roman"/>
@@ -12185,14 +12807,16 @@
         </w:trPr>
         <w:tc>
           <w:tcPr>
-            <w:tcW w:w="2538" w:type="dxa"/>
+            <w:tcW w:w="1687" w:type="pct"/>
+            <w:vAlign w:val="center"/>
           </w:tcPr>
           <w:p>
             <w:pPr>
               <w:pStyle w:val="CDRTableText"/>
               <w:keepNext/>
-              <w:spacing w:line="480" w:lineRule="auto"/>
+              <w:spacing w:after="120"/>
               <w:contextualSpacing/>
+              <w:jc w:val="center"/>
               <w:rPr>
                 <w:rFonts w:ascii="Times New Roman" w:hAnsi="Times New Roman" w:cs="Times New Roman"/>
                 <w:szCs w:val="22"/>
@@ -12203,20 +12827,42 @@
                 <w:rFonts w:ascii="Times New Roman" w:hAnsi="Times New Roman" w:cs="Times New Roman"/>
                 <w:szCs w:val="22"/>
               </w:rPr>
-              <w:t>Total Solar Irradiance</w:t>
+              <w:t>Solar Spectral Irradiance</w:t>
+            </w:r>
+          </w:p>
+          <w:p>
+            <w:pPr>
+              <w:pStyle w:val="CDRTableText"/>
+              <w:keepNext/>
+              <w:spacing w:after="120"/>
+              <w:contextualSpacing/>
+              <w:jc w:val="center"/>
+              <w:rPr>
+                <w:rFonts w:ascii="Times New Roman" w:hAnsi="Times New Roman" w:cs="Times New Roman"/>
+                <w:szCs w:val="22"/>
+              </w:rPr>
+            </w:pPr>
+            <w:r>
+              <w:rPr>
+                <w:rFonts w:ascii="Times New Roman" w:hAnsi="Times New Roman" w:cs="Times New Roman"/>
+                <w:szCs w:val="22"/>
+              </w:rPr>
+              <w:t>Reference Spectra</w:t>
             </w:r>
           </w:p>
         </w:tc>
         <w:tc>
           <w:tcPr>
-            <w:tcW w:w="1620" w:type="dxa"/>
+            <w:tcW w:w="996" w:type="pct"/>
+            <w:vAlign w:val="center"/>
           </w:tcPr>
           <w:p>
             <w:pPr>
               <w:pStyle w:val="CDRTableText"/>
               <w:keepNext/>
-              <w:spacing w:line="480" w:lineRule="auto"/>
+              <w:spacing w:after="120"/>
               <w:contextualSpacing/>
+              <w:jc w:val="center"/>
               <w:rPr>
                 <w:rFonts w:ascii="Times New Roman" w:hAnsi="Times New Roman" w:cs="Times New Roman"/>
                 <w:szCs w:val="22"/>
@@ -12227,19 +12873,54 @@
                 <w:rFonts w:ascii="Times New Roman" w:hAnsi="Times New Roman" w:cs="Times New Roman"/>
                 <w:szCs w:val="22"/>
               </w:rPr>
-              <w:t>NRLTSI2 model</w:t>
+              <w:t xml:space="preserve">NRLSSI2 </w:t>
+            </w:r>
+          </w:p>
+          <w:p>
+            <w:pPr>
+              <w:pStyle w:val="CDRTableText"/>
+              <w:keepNext/>
+              <w:spacing w:after="120"/>
+              <w:contextualSpacing/>
+              <w:jc w:val="center"/>
+              <w:rPr>
+                <w:rFonts w:ascii="Times New Roman" w:hAnsi="Times New Roman" w:cs="Times New Roman"/>
+                <w:szCs w:val="22"/>
+              </w:rPr>
+            </w:pPr>
+            <w:r>
+              <w:rPr>
+                <w:rFonts w:ascii="Times New Roman" w:hAnsi="Times New Roman" w:cs="Times New Roman"/>
+                <w:szCs w:val="22"/>
+              </w:rPr>
+              <w:t>M</w:t>
+            </w:r>
+            <w:r>
+              <w:rPr>
+                <w:rFonts w:ascii="Times New Roman" w:hAnsi="Times New Roman" w:cs="Times New Roman"/>
+                <w:szCs w:val="22"/>
+              </w:rPr>
+              <w:t xml:space="preserve">odel </w:t>
+            </w:r>
+            <w:r>
+              <w:rPr>
+                <w:rFonts w:ascii="Times New Roman" w:hAnsi="Times New Roman" w:cs="Times New Roman"/>
+                <w:szCs w:val="22"/>
+              </w:rPr>
+              <w:t>output</w:t>
             </w:r>
           </w:p>
         </w:tc>
         <w:tc>
           <w:tcPr>
-            <w:tcW w:w="1686" w:type="dxa"/>
+            <w:tcW w:w="1088" w:type="pct"/>
+            <w:vAlign w:val="center"/>
           </w:tcPr>
           <w:p>
             <w:pPr>
               <w:pStyle w:val="CDRTableText"/>
               <w:keepNext/>
-              <w:spacing w:line="480" w:lineRule="auto"/>
+              <w:spacing w:after="120"/>
               <w:contextualSpacing/>
               <w:jc w:val="center"/>
               <w:rPr>
@@ -12252,19 +12933,45 @@
                 <w:rFonts w:ascii="Times New Roman" w:hAnsi="Times New Roman" w:cs="Times New Roman"/>
                 <w:szCs w:val="22"/>
               </w:rPr>
-              <w:t>1</w:t>
+              <w:t>99884</w:t>
+            </w:r>
+          </w:p>
+          <w:p>
+            <w:pPr>
+              <w:pStyle w:val="CDRTableText"/>
+              <w:keepNext/>
+              <w:spacing w:after="120"/>
+              <w:contextualSpacing/>
+              <w:jc w:val="center"/>
+              <w:rPr>
+                <w:rFonts w:ascii="Times New Roman" w:hAnsi="Times New Roman" w:cs="Times New Roman"/>
+                <w:szCs w:val="22"/>
+              </w:rPr>
+            </w:pPr>
+            <w:r>
+              <w:rPr>
+                <w:rFonts w:ascii="Times New Roman" w:hAnsi="Times New Roman" w:cs="Times New Roman"/>
+                <w:szCs w:val="22"/>
+              </w:rPr>
+              <w:t>(1 nm width)</w:t>
             </w:r>
           </w:p>
         </w:tc>
         <w:tc>
           <w:tcPr>
-            <w:tcW w:w="1905" w:type="dxa"/>
+            <w:tcW w:w="1229" w:type="pct"/>
+            <w:vAlign w:val="center"/>
           </w:tcPr>
           <w:p>
             <w:pPr>
               <w:pStyle w:val="CDRTableText"/>
               <w:keepNext/>
-              <w:spacing w:line="480" w:lineRule="auto"/>
+              <w:numPr>
+                <w:ilvl w:val="0"/>
+                <w:numId w:val="6"/>
+              </w:numPr>
+              <w:spacing w:after="120"/>
+              <w:ind w:left="144" w:hanging="144"/>
               <w:contextualSpacing/>
               <w:rPr>
                 <w:rFonts w:ascii="Times New Roman" w:hAnsi="Times New Roman" w:cs="Times New Roman"/>
@@ -12276,19 +12983,19 @@
                 <w:rFonts w:ascii="Times New Roman" w:hAnsi="Times New Roman" w:cs="Times New Roman"/>
                 <w:szCs w:val="22"/>
               </w:rPr>
-              <w:t>1610-2014</w:t>
+              <w:t>Quiet Sun</w:t>
             </w:r>
           </w:p>
-        </w:tc>
-        <w:tc>
-          <w:tcPr>
-            <w:tcW w:w="1989" w:type="dxa"/>
-          </w:tcPr>
           <w:p>
             <w:pPr>
               <w:pStyle w:val="CDRTableText"/>
               <w:keepNext/>
-              <w:spacing w:line="480" w:lineRule="auto"/>
+              <w:numPr>
+                <w:ilvl w:val="0"/>
+                <w:numId w:val="6"/>
+              </w:numPr>
+              <w:spacing w:after="120"/>
+              <w:ind w:left="144" w:hanging="144"/>
               <w:contextualSpacing/>
               <w:rPr>
                 <w:rFonts w:ascii="Times New Roman" w:hAnsi="Times New Roman" w:cs="Times New Roman"/>
@@ -12300,7 +13007,38 @@
                 <w:rFonts w:ascii="Times New Roman" w:hAnsi="Times New Roman" w:cs="Times New Roman"/>
                 <w:szCs w:val="22"/>
               </w:rPr>
-              <w:t>Annual files: yearly update</w:t>
+              <w:t>L</w:t>
+            </w:r>
+            <w:r>
+              <w:rPr>
+                <w:rFonts w:ascii="Times New Roman" w:hAnsi="Times New Roman" w:cs="Times New Roman"/>
+                <w:szCs w:val="22"/>
+              </w:rPr>
+              <w:t>ow, moderate and high solar activity</w:t>
+            </w:r>
+          </w:p>
+          <w:p>
+            <w:pPr>
+              <w:pStyle w:val="CDRTableText"/>
+              <w:keepNext/>
+              <w:numPr>
+                <w:ilvl w:val="0"/>
+                <w:numId w:val="6"/>
+              </w:numPr>
+              <w:spacing w:after="120"/>
+              <w:ind w:left="144" w:hanging="144"/>
+              <w:contextualSpacing/>
+              <w:rPr>
+                <w:rFonts w:ascii="Times New Roman" w:hAnsi="Times New Roman" w:cs="Times New Roman"/>
+                <w:szCs w:val="22"/>
+              </w:rPr>
+            </w:pPr>
+            <w:r>
+              <w:rPr>
+                <w:rFonts w:ascii="Times New Roman" w:hAnsi="Times New Roman" w:cs="Times New Roman"/>
+                <w:szCs w:val="22"/>
+              </w:rPr>
+              <w:t>Maunder Minimum</w:t>
             </w:r>
           </w:p>
         </w:tc>
@@ -12312,14 +13050,16 @@
         </w:trPr>
         <w:tc>
           <w:tcPr>
-            <w:tcW w:w="2538" w:type="dxa"/>
+            <w:tcW w:w="1687" w:type="pct"/>
+            <w:vAlign w:val="center"/>
           </w:tcPr>
           <w:p>
             <w:pPr>
               <w:pStyle w:val="CDRTableText"/>
               <w:keepNext/>
-              <w:spacing w:line="480" w:lineRule="auto"/>
+              <w:spacing w:after="120"/>
               <w:contextualSpacing/>
+              <w:jc w:val="center"/>
               <w:rPr>
                 <w:rFonts w:ascii="Times New Roman" w:hAnsi="Times New Roman" w:cs="Times New Roman"/>
                 <w:szCs w:val="22"/>
@@ -12330,20 +13070,22 @@
                 <w:rFonts w:ascii="Times New Roman" w:hAnsi="Times New Roman" w:cs="Times New Roman"/>
                 <w:szCs w:val="22"/>
               </w:rPr>
-              <w:t>Solar Spectral Irradiance</w:t>
+              <w:t>Facular brightening and sunspot darkening indices</w:t>
             </w:r>
           </w:p>
         </w:tc>
         <w:tc>
           <w:tcPr>
-            <w:tcW w:w="1620" w:type="dxa"/>
+            <w:tcW w:w="996" w:type="pct"/>
+            <w:vAlign w:val="center"/>
           </w:tcPr>
           <w:p>
             <w:pPr>
               <w:pStyle w:val="CDRTableText"/>
               <w:keepNext/>
-              <w:spacing w:line="480" w:lineRule="auto"/>
+              <w:spacing w:after="120"/>
               <w:contextualSpacing/>
+              <w:jc w:val="center"/>
               <w:rPr>
                 <w:rFonts w:ascii="Times New Roman" w:hAnsi="Times New Roman" w:cs="Times New Roman"/>
                 <w:szCs w:val="22"/>
@@ -12354,39 +13096,14 @@
                 <w:rFonts w:ascii="Times New Roman" w:hAnsi="Times New Roman" w:cs="Times New Roman"/>
                 <w:szCs w:val="22"/>
               </w:rPr>
-              <w:t>NRLSSI2 model</w:t>
-            </w:r>
-          </w:p>
-        </w:tc>
-        <w:tc>
-          <w:tcPr>
-            <w:tcW w:w="1686" w:type="dxa"/>
-          </w:tcPr>
-          <w:p>
-            <w:pPr>
-              <w:pStyle w:val="CDRTableText"/>
-              <w:keepNext/>
-              <w:spacing w:line="480" w:lineRule="auto"/>
-              <w:contextualSpacing/>
-              <w:jc w:val="center"/>
-              <w:rPr>
-                <w:rFonts w:ascii="Times New Roman" w:hAnsi="Times New Roman" w:cs="Times New Roman"/>
-                <w:szCs w:val="22"/>
-              </w:rPr>
-            </w:pPr>
-            <w:r>
-              <w:rPr>
-                <w:rFonts w:ascii="Times New Roman" w:hAnsi="Times New Roman" w:cs="Times New Roman"/>
-                <w:szCs w:val="22"/>
-              </w:rPr>
-              <w:t>3785</w:t>
+              <w:t>NRLTSI2/NRLSSI2</w:t>
             </w:r>
           </w:p>
           <w:p>
             <w:pPr>
               <w:pStyle w:val="CDRTableText"/>
               <w:keepNext/>
-              <w:spacing w:line="480" w:lineRule="auto"/>
+              <w:spacing w:after="120"/>
               <w:contextualSpacing/>
               <w:jc w:val="center"/>
               <w:rPr>
@@ -12399,36 +13116,22 @@
                 <w:rFonts w:ascii="Times New Roman" w:hAnsi="Times New Roman" w:cs="Times New Roman"/>
                 <w:szCs w:val="22"/>
               </w:rPr>
-              <w:t>(</w:t>
-            </w:r>
-            <w:proofErr w:type="gramStart"/>
-            <w:r>
-              <w:rPr>
-                <w:rFonts w:ascii="Times New Roman" w:hAnsi="Times New Roman" w:cs="Times New Roman"/>
-                <w:szCs w:val="22"/>
-              </w:rPr>
-              <w:t>variable</w:t>
-            </w:r>
-            <w:proofErr w:type="gramEnd"/>
-            <w:r>
-              <w:rPr>
-                <w:rFonts w:ascii="Times New Roman" w:hAnsi="Times New Roman" w:cs="Times New Roman"/>
-                <w:szCs w:val="22"/>
-              </w:rPr>
-              <w:t xml:space="preserve"> width)</w:t>
+              <w:t>Model input</w:t>
             </w:r>
           </w:p>
         </w:tc>
         <w:tc>
           <w:tcPr>
-            <w:tcW w:w="1905" w:type="dxa"/>
+            <w:tcW w:w="1088" w:type="pct"/>
+            <w:vAlign w:val="center"/>
           </w:tcPr>
           <w:p>
             <w:pPr>
               <w:pStyle w:val="CDRTableText"/>
               <w:keepNext/>
-              <w:spacing w:line="480" w:lineRule="auto"/>
+              <w:spacing w:after="120"/>
               <w:contextualSpacing/>
+              <w:jc w:val="center"/>
               <w:rPr>
                 <w:rFonts w:ascii="Times New Roman" w:hAnsi="Times New Roman" w:cs="Times New Roman"/>
                 <w:szCs w:val="22"/>
@@ -12439,20 +13142,22 @@
                 <w:rFonts w:ascii="Times New Roman" w:hAnsi="Times New Roman" w:cs="Times New Roman"/>
                 <w:szCs w:val="22"/>
               </w:rPr>
-              <w:t>1882-2014</w:t>
+              <w:t>N/A</w:t>
             </w:r>
           </w:p>
         </w:tc>
         <w:tc>
           <w:tcPr>
-            <w:tcW w:w="1989" w:type="dxa"/>
+            <w:tcW w:w="1229" w:type="pct"/>
+            <w:vAlign w:val="center"/>
           </w:tcPr>
           <w:p>
             <w:pPr>
               <w:pStyle w:val="CDRTableText"/>
               <w:keepNext/>
-              <w:spacing w:line="480" w:lineRule="auto"/>
+              <w:spacing w:after="120"/>
               <w:contextualSpacing/>
+              <w:jc w:val="center"/>
               <w:rPr>
                 <w:rFonts w:ascii="Times New Roman" w:hAnsi="Times New Roman" w:cs="Times New Roman"/>
                 <w:szCs w:val="22"/>
@@ -12463,29 +13168,42 @@
                 <w:rFonts w:ascii="Times New Roman" w:hAnsi="Times New Roman" w:cs="Times New Roman"/>
                 <w:szCs w:val="22"/>
               </w:rPr>
-              <w:t>Daily, monthly files:</w:t>
+              <w:t xml:space="preserve">1882 – </w:t>
+            </w:r>
+            <w:r>
+              <w:rPr>
+                <w:rFonts w:ascii="Times New Roman" w:hAnsi="Times New Roman" w:cs="Times New Roman"/>
+                <w:szCs w:val="22"/>
+              </w:rPr>
+              <w:t>2014</w:t>
+            </w:r>
+            <w:r>
+              <w:rPr>
+                <w:rFonts w:ascii="Times New Roman" w:hAnsi="Times New Roman" w:cs="Times New Roman"/>
+                <w:szCs w:val="22"/>
+              </w:rPr>
+              <w:t xml:space="preserve"> </w:t>
             </w:r>
           </w:p>
           <w:p>
             <w:pPr>
               <w:pStyle w:val="CDRTableText"/>
               <w:keepNext/>
-              <w:spacing w:line="480" w:lineRule="auto"/>
+              <w:spacing w:after="120"/>
               <w:contextualSpacing/>
+              <w:jc w:val="center"/>
               <w:rPr>
                 <w:rFonts w:ascii="Times New Roman" w:hAnsi="Times New Roman" w:cs="Times New Roman"/>
                 <w:szCs w:val="22"/>
               </w:rPr>
             </w:pPr>
-            <w:proofErr w:type="gramStart"/>
             <w:r>
               <w:rPr>
                 <w:rFonts w:ascii="Times New Roman" w:hAnsi="Times New Roman" w:cs="Times New Roman"/>
                 <w:szCs w:val="22"/>
               </w:rPr>
-              <w:t>quarterly</w:t>
+              <w:t>Quarterly</w:t>
             </w:r>
-            <w:proofErr w:type="gramEnd"/>
             <w:r>
               <w:rPr>
                 <w:rFonts w:ascii="Times New Roman" w:hAnsi="Times New Roman" w:cs="Times New Roman"/>
@@ -12496,653 +13214,6 @@
           </w:p>
         </w:tc>
       </w:tr>
-      <w:tr>
-        <w:trPr>
-          <w:cantSplit/>
-          <w:jc w:val="center"/>
-        </w:trPr>
-        <w:tc>
-          <w:tcPr>
-            <w:tcW w:w="2538" w:type="dxa"/>
-          </w:tcPr>
-          <w:p>
-            <w:pPr>
-              <w:pStyle w:val="CDRTableText"/>
-              <w:keepNext/>
-              <w:spacing w:line="480" w:lineRule="auto"/>
-              <w:contextualSpacing/>
-              <w:rPr>
-                <w:rFonts w:ascii="Times New Roman" w:hAnsi="Times New Roman" w:cs="Times New Roman"/>
-                <w:szCs w:val="22"/>
-              </w:rPr>
-            </w:pPr>
-            <w:r>
-              <w:rPr>
-                <w:rFonts w:ascii="Times New Roman" w:hAnsi="Times New Roman" w:cs="Times New Roman"/>
-                <w:szCs w:val="22"/>
-              </w:rPr>
-              <w:t>Solar Spectral Irradiance</w:t>
-            </w:r>
-          </w:p>
-        </w:tc>
-        <w:tc>
-          <w:tcPr>
-            <w:tcW w:w="1620" w:type="dxa"/>
-          </w:tcPr>
-          <w:p>
-            <w:pPr>
-              <w:pStyle w:val="CDRTableText"/>
-              <w:keepNext/>
-              <w:spacing w:line="480" w:lineRule="auto"/>
-              <w:contextualSpacing/>
-              <w:rPr>
-                <w:rFonts w:ascii="Times New Roman" w:hAnsi="Times New Roman" w:cs="Times New Roman"/>
-                <w:szCs w:val="22"/>
-              </w:rPr>
-            </w:pPr>
-            <w:r>
-              <w:rPr>
-                <w:rFonts w:ascii="Times New Roman" w:hAnsi="Times New Roman" w:cs="Times New Roman"/>
-                <w:szCs w:val="22"/>
-              </w:rPr>
-              <w:t>NRLSSI2 model</w:t>
-            </w:r>
-          </w:p>
-        </w:tc>
-        <w:tc>
-          <w:tcPr>
-            <w:tcW w:w="1686" w:type="dxa"/>
-          </w:tcPr>
-          <w:p>
-            <w:pPr>
-              <w:pStyle w:val="CDRTableText"/>
-              <w:keepNext/>
-              <w:spacing w:line="480" w:lineRule="auto"/>
-              <w:contextualSpacing/>
-              <w:jc w:val="center"/>
-              <w:rPr>
-                <w:rFonts w:ascii="Times New Roman" w:hAnsi="Times New Roman" w:cs="Times New Roman"/>
-                <w:szCs w:val="22"/>
-              </w:rPr>
-            </w:pPr>
-            <w:r>
-              <w:rPr>
-                <w:rFonts w:ascii="Times New Roman" w:hAnsi="Times New Roman" w:cs="Times New Roman"/>
-                <w:szCs w:val="22"/>
-              </w:rPr>
-              <w:t>3785</w:t>
-            </w:r>
-          </w:p>
-          <w:p>
-            <w:pPr>
-              <w:pStyle w:val="CDRTableText"/>
-              <w:keepNext/>
-              <w:spacing w:line="480" w:lineRule="auto"/>
-              <w:contextualSpacing/>
-              <w:jc w:val="center"/>
-              <w:rPr>
-                <w:rFonts w:ascii="Times New Roman" w:hAnsi="Times New Roman" w:cs="Times New Roman"/>
-                <w:szCs w:val="22"/>
-              </w:rPr>
-            </w:pPr>
-            <w:r>
-              <w:rPr>
-                <w:rFonts w:ascii="Times New Roman" w:hAnsi="Times New Roman" w:cs="Times New Roman"/>
-                <w:szCs w:val="22"/>
-              </w:rPr>
-              <w:t>(</w:t>
-            </w:r>
-            <w:proofErr w:type="gramStart"/>
-            <w:r>
-              <w:rPr>
-                <w:rFonts w:ascii="Times New Roman" w:hAnsi="Times New Roman" w:cs="Times New Roman"/>
-                <w:szCs w:val="22"/>
-              </w:rPr>
-              <w:t>variable</w:t>
-            </w:r>
-            <w:proofErr w:type="gramEnd"/>
-            <w:r>
-              <w:rPr>
-                <w:rFonts w:ascii="Times New Roman" w:hAnsi="Times New Roman" w:cs="Times New Roman"/>
-                <w:szCs w:val="22"/>
-              </w:rPr>
-              <w:t xml:space="preserve"> width)</w:t>
-            </w:r>
-          </w:p>
-        </w:tc>
-        <w:tc>
-          <w:tcPr>
-            <w:tcW w:w="1905" w:type="dxa"/>
-          </w:tcPr>
-          <w:p>
-            <w:pPr>
-              <w:pStyle w:val="CDRTableText"/>
-              <w:keepNext/>
-              <w:spacing w:line="480" w:lineRule="auto"/>
-              <w:contextualSpacing/>
-              <w:rPr>
-                <w:rFonts w:ascii="Times New Roman" w:hAnsi="Times New Roman" w:cs="Times New Roman"/>
-                <w:szCs w:val="22"/>
-              </w:rPr>
-            </w:pPr>
-            <w:r>
-              <w:rPr>
-                <w:rFonts w:ascii="Times New Roman" w:hAnsi="Times New Roman" w:cs="Times New Roman"/>
-                <w:szCs w:val="22"/>
-              </w:rPr>
-              <w:t>1610-2014</w:t>
-            </w:r>
-          </w:p>
-        </w:tc>
-        <w:tc>
-          <w:tcPr>
-            <w:tcW w:w="1989" w:type="dxa"/>
-          </w:tcPr>
-          <w:p>
-            <w:pPr>
-              <w:pStyle w:val="CDRTableText"/>
-              <w:keepNext/>
-              <w:spacing w:line="480" w:lineRule="auto"/>
-              <w:contextualSpacing/>
-              <w:rPr>
-                <w:rFonts w:ascii="Times New Roman" w:hAnsi="Times New Roman" w:cs="Times New Roman"/>
-                <w:szCs w:val="22"/>
-              </w:rPr>
-            </w:pPr>
-            <w:r>
-              <w:rPr>
-                <w:rFonts w:ascii="Times New Roman" w:hAnsi="Times New Roman" w:cs="Times New Roman"/>
-                <w:szCs w:val="22"/>
-              </w:rPr>
-              <w:t>Annual files:</w:t>
-            </w:r>
-          </w:p>
-          <w:p>
-            <w:pPr>
-              <w:pStyle w:val="CDRTableText"/>
-              <w:keepNext/>
-              <w:spacing w:line="480" w:lineRule="auto"/>
-              <w:contextualSpacing/>
-              <w:rPr>
-                <w:rFonts w:ascii="Times New Roman" w:hAnsi="Times New Roman" w:cs="Times New Roman"/>
-                <w:szCs w:val="22"/>
-              </w:rPr>
-            </w:pPr>
-            <w:proofErr w:type="gramStart"/>
-            <w:r>
-              <w:rPr>
-                <w:rFonts w:ascii="Times New Roman" w:hAnsi="Times New Roman" w:cs="Times New Roman"/>
-                <w:szCs w:val="22"/>
-              </w:rPr>
-              <w:t>yearly</w:t>
-            </w:r>
-            <w:proofErr w:type="gramEnd"/>
-            <w:r>
-              <w:rPr>
-                <w:rFonts w:ascii="Times New Roman" w:hAnsi="Times New Roman" w:cs="Times New Roman"/>
-                <w:szCs w:val="22"/>
-              </w:rPr>
-              <w:t xml:space="preserve"> update</w:t>
-            </w:r>
-          </w:p>
-        </w:tc>
-      </w:tr>
-      <w:tr>
-        <w:trPr>
-          <w:cantSplit/>
-          <w:jc w:val="center"/>
-        </w:trPr>
-        <w:tc>
-          <w:tcPr>
-            <w:tcW w:w="2538" w:type="dxa"/>
-          </w:tcPr>
-          <w:p>
-            <w:pPr>
-              <w:pStyle w:val="CDRTableText"/>
-              <w:keepNext/>
-              <w:spacing w:line="480" w:lineRule="auto"/>
-              <w:contextualSpacing/>
-              <w:rPr>
-                <w:rFonts w:ascii="Times New Roman" w:hAnsi="Times New Roman" w:cs="Times New Roman"/>
-                <w:szCs w:val="22"/>
-              </w:rPr>
-            </w:pPr>
-            <w:r>
-              <w:rPr>
-                <w:rFonts w:ascii="Times New Roman" w:hAnsi="Times New Roman" w:cs="Times New Roman"/>
-                <w:szCs w:val="22"/>
-              </w:rPr>
-              <w:t>Solar Spectral Irradiance</w:t>
-            </w:r>
-          </w:p>
-        </w:tc>
-        <w:tc>
-          <w:tcPr>
-            <w:tcW w:w="1620" w:type="dxa"/>
-          </w:tcPr>
-          <w:p>
-            <w:pPr>
-              <w:pStyle w:val="CDRTableText"/>
-              <w:keepNext/>
-              <w:spacing w:line="480" w:lineRule="auto"/>
-              <w:contextualSpacing/>
-              <w:rPr>
-                <w:rFonts w:ascii="Times New Roman" w:hAnsi="Times New Roman" w:cs="Times New Roman"/>
-                <w:szCs w:val="22"/>
-              </w:rPr>
-            </w:pPr>
-            <w:r>
-              <w:rPr>
-                <w:rFonts w:ascii="Times New Roman" w:hAnsi="Times New Roman" w:cs="Times New Roman"/>
-                <w:szCs w:val="22"/>
-              </w:rPr>
-              <w:t xml:space="preserve">Reference Spectrum </w:t>
-            </w:r>
-          </w:p>
-        </w:tc>
-        <w:tc>
-          <w:tcPr>
-            <w:tcW w:w="1686" w:type="dxa"/>
-          </w:tcPr>
-          <w:p>
-            <w:pPr>
-              <w:pStyle w:val="CDRTableText"/>
-              <w:keepNext/>
-              <w:spacing w:line="480" w:lineRule="auto"/>
-              <w:contextualSpacing/>
-              <w:jc w:val="center"/>
-              <w:rPr>
-                <w:rFonts w:ascii="Times New Roman" w:hAnsi="Times New Roman" w:cs="Times New Roman"/>
-                <w:szCs w:val="22"/>
-              </w:rPr>
-            </w:pPr>
-            <w:r>
-              <w:rPr>
-                <w:rFonts w:ascii="Times New Roman" w:hAnsi="Times New Roman" w:cs="Times New Roman"/>
-                <w:szCs w:val="22"/>
-              </w:rPr>
-              <w:t>99884</w:t>
-            </w:r>
-          </w:p>
-          <w:p>
-            <w:pPr>
-              <w:pStyle w:val="CDRTableText"/>
-              <w:keepNext/>
-              <w:spacing w:line="480" w:lineRule="auto"/>
-              <w:contextualSpacing/>
-              <w:jc w:val="center"/>
-              <w:rPr>
-                <w:rFonts w:ascii="Times New Roman" w:hAnsi="Times New Roman" w:cs="Times New Roman"/>
-                <w:szCs w:val="22"/>
-              </w:rPr>
-            </w:pPr>
-            <w:r>
-              <w:rPr>
-                <w:rFonts w:ascii="Times New Roman" w:hAnsi="Times New Roman" w:cs="Times New Roman"/>
-                <w:szCs w:val="22"/>
-              </w:rPr>
-              <w:t>(1 nm width)</w:t>
-            </w:r>
-          </w:p>
-        </w:tc>
-        <w:tc>
-          <w:tcPr>
-            <w:tcW w:w="1905" w:type="dxa"/>
-          </w:tcPr>
-          <w:p>
-            <w:pPr>
-              <w:pStyle w:val="CDRTableText"/>
-              <w:keepNext/>
-              <w:spacing w:line="480" w:lineRule="auto"/>
-              <w:contextualSpacing/>
-              <w:rPr>
-                <w:rFonts w:ascii="Times New Roman" w:hAnsi="Times New Roman" w:cs="Times New Roman"/>
-                <w:szCs w:val="22"/>
-              </w:rPr>
-            </w:pPr>
-            <w:r>
-              <w:rPr>
-                <w:rFonts w:ascii="Times New Roman" w:hAnsi="Times New Roman" w:cs="Times New Roman"/>
-                <w:szCs w:val="22"/>
-              </w:rPr>
-              <w:t xml:space="preserve">Quiet, low, moderate and high solar activity </w:t>
-            </w:r>
-          </w:p>
-        </w:tc>
-        <w:tc>
-          <w:tcPr>
-            <w:tcW w:w="1989" w:type="dxa"/>
-          </w:tcPr>
-          <w:p>
-            <w:pPr>
-              <w:pStyle w:val="CDRTableText"/>
-              <w:keepNext/>
-              <w:spacing w:line="480" w:lineRule="auto"/>
-              <w:contextualSpacing/>
-              <w:rPr>
-                <w:rFonts w:ascii="Times New Roman" w:hAnsi="Times New Roman" w:cs="Times New Roman"/>
-                <w:szCs w:val="22"/>
-              </w:rPr>
-            </w:pPr>
-            <w:r>
-              <w:rPr>
-                <w:rFonts w:ascii="Times New Roman" w:hAnsi="Times New Roman" w:cs="Times New Roman"/>
-                <w:szCs w:val="22"/>
-              </w:rPr>
-              <w:t>Four individual reference spectra representative of minimum (Quiet) Sun conditions, low, moderate and high solar activity single files: no update cadence</w:t>
-            </w:r>
-          </w:p>
-        </w:tc>
-      </w:tr>
-      <w:tr>
-        <w:trPr>
-          <w:cantSplit/>
-          <w:jc w:val="center"/>
-        </w:trPr>
-        <w:tc>
-          <w:tcPr>
-            <w:tcW w:w="2538" w:type="dxa"/>
-          </w:tcPr>
-          <w:p>
-            <w:pPr>
-              <w:pStyle w:val="CDRTableText"/>
-              <w:keepNext/>
-              <w:spacing w:line="480" w:lineRule="auto"/>
-              <w:contextualSpacing/>
-              <w:rPr>
-                <w:rFonts w:ascii="Times New Roman" w:hAnsi="Times New Roman" w:cs="Times New Roman"/>
-                <w:szCs w:val="22"/>
-              </w:rPr>
-            </w:pPr>
-            <w:r>
-              <w:rPr>
-                <w:rFonts w:ascii="Times New Roman" w:hAnsi="Times New Roman" w:cs="Times New Roman"/>
-                <w:szCs w:val="22"/>
-              </w:rPr>
-              <w:t>Solar Spectral Irradiance</w:t>
-            </w:r>
-          </w:p>
-        </w:tc>
-        <w:tc>
-          <w:tcPr>
-            <w:tcW w:w="1620" w:type="dxa"/>
-          </w:tcPr>
-          <w:p>
-            <w:pPr>
-              <w:pStyle w:val="CDRTableText"/>
-              <w:keepNext/>
-              <w:spacing w:line="480" w:lineRule="auto"/>
-              <w:contextualSpacing/>
-              <w:rPr>
-                <w:rFonts w:ascii="Times New Roman" w:hAnsi="Times New Roman" w:cs="Times New Roman"/>
-                <w:szCs w:val="22"/>
-              </w:rPr>
-            </w:pPr>
-            <w:r>
-              <w:rPr>
-                <w:rFonts w:ascii="Times New Roman" w:hAnsi="Times New Roman" w:cs="Times New Roman"/>
-                <w:szCs w:val="22"/>
-              </w:rPr>
-              <w:t>NRLSSI2 model spectrum</w:t>
-            </w:r>
-          </w:p>
-        </w:tc>
-        <w:tc>
-          <w:tcPr>
-            <w:tcW w:w="1686" w:type="dxa"/>
-          </w:tcPr>
-          <w:p>
-            <w:pPr>
-              <w:pStyle w:val="CDRTableText"/>
-              <w:keepNext/>
-              <w:spacing w:line="480" w:lineRule="auto"/>
-              <w:contextualSpacing/>
-              <w:jc w:val="center"/>
-              <w:rPr>
-                <w:rFonts w:ascii="Times New Roman" w:hAnsi="Times New Roman" w:cs="Times New Roman"/>
-                <w:szCs w:val="22"/>
-              </w:rPr>
-            </w:pPr>
-            <w:r>
-              <w:rPr>
-                <w:rFonts w:ascii="Times New Roman" w:hAnsi="Times New Roman" w:cs="Times New Roman"/>
-                <w:szCs w:val="22"/>
-              </w:rPr>
-              <w:t>99884</w:t>
-            </w:r>
-          </w:p>
-          <w:p>
-            <w:pPr>
-              <w:pStyle w:val="CDRTableText"/>
-              <w:keepNext/>
-              <w:spacing w:line="480" w:lineRule="auto"/>
-              <w:contextualSpacing/>
-              <w:jc w:val="center"/>
-              <w:rPr>
-                <w:rFonts w:ascii="Times New Roman" w:hAnsi="Times New Roman" w:cs="Times New Roman"/>
-                <w:szCs w:val="22"/>
-              </w:rPr>
-            </w:pPr>
-            <w:r>
-              <w:rPr>
-                <w:rFonts w:ascii="Times New Roman" w:hAnsi="Times New Roman" w:cs="Times New Roman"/>
-                <w:szCs w:val="22"/>
-              </w:rPr>
-              <w:t>(1 nm width)</w:t>
-            </w:r>
-          </w:p>
-        </w:tc>
-        <w:tc>
-          <w:tcPr>
-            <w:tcW w:w="1905" w:type="dxa"/>
-          </w:tcPr>
-          <w:p>
-            <w:pPr>
-              <w:pStyle w:val="CDRTableText"/>
-              <w:keepNext/>
-              <w:spacing w:line="480" w:lineRule="auto"/>
-              <w:contextualSpacing/>
-              <w:rPr>
-                <w:rFonts w:ascii="Times New Roman" w:hAnsi="Times New Roman" w:cs="Times New Roman"/>
-                <w:szCs w:val="22"/>
-              </w:rPr>
-            </w:pPr>
-            <w:r>
-              <w:rPr>
-                <w:rFonts w:ascii="Times New Roman" w:hAnsi="Times New Roman" w:cs="Times New Roman"/>
-                <w:szCs w:val="22"/>
-              </w:rPr>
-              <w:t>Maunder Minimum</w:t>
-            </w:r>
-          </w:p>
-          <w:p>
-            <w:pPr>
-              <w:pStyle w:val="CDRTableText"/>
-              <w:keepNext/>
-              <w:spacing w:line="480" w:lineRule="auto"/>
-              <w:contextualSpacing/>
-              <w:rPr>
-                <w:rFonts w:ascii="Times New Roman" w:hAnsi="Times New Roman" w:cs="Times New Roman"/>
-                <w:szCs w:val="22"/>
-              </w:rPr>
-            </w:pPr>
-            <w:r>
-              <w:rPr>
-                <w:rFonts w:ascii="Times New Roman" w:hAnsi="Times New Roman" w:cs="Times New Roman"/>
-                <w:szCs w:val="22"/>
-              </w:rPr>
-              <w:t>(</w:t>
-            </w:r>
-            <w:proofErr w:type="gramStart"/>
-            <w:r>
-              <w:rPr>
-                <w:rFonts w:ascii="Times New Roman" w:hAnsi="Times New Roman" w:cs="Times New Roman"/>
-                <w:szCs w:val="22"/>
-              </w:rPr>
-              <w:t>estimated</w:t>
-            </w:r>
-            <w:proofErr w:type="gramEnd"/>
-            <w:r>
-              <w:rPr>
-                <w:rFonts w:ascii="Times New Roman" w:hAnsi="Times New Roman" w:cs="Times New Roman"/>
-                <w:szCs w:val="22"/>
-              </w:rPr>
-              <w:t>)</w:t>
-            </w:r>
-          </w:p>
-        </w:tc>
-        <w:tc>
-          <w:tcPr>
-            <w:tcW w:w="1989" w:type="dxa"/>
-          </w:tcPr>
-          <w:p>
-            <w:pPr>
-              <w:pStyle w:val="CDRTableText"/>
-              <w:keepNext/>
-              <w:spacing w:line="480" w:lineRule="auto"/>
-              <w:contextualSpacing/>
-              <w:rPr>
-                <w:rFonts w:ascii="Times New Roman" w:hAnsi="Times New Roman" w:cs="Times New Roman"/>
-                <w:szCs w:val="22"/>
-              </w:rPr>
-            </w:pPr>
-            <w:r>
-              <w:rPr>
-                <w:rFonts w:ascii="Times New Roman" w:hAnsi="Times New Roman" w:cs="Times New Roman"/>
-                <w:szCs w:val="22"/>
-              </w:rPr>
-              <w:t>Single, modeled, spectrum representative of Maunder minimum Sun activity, single file: no update cadence</w:t>
-            </w:r>
-          </w:p>
-        </w:tc>
-      </w:tr>
-      <w:tr>
-        <w:trPr>
-          <w:cantSplit/>
-          <w:jc w:val="center"/>
-        </w:trPr>
-        <w:tc>
-          <w:tcPr>
-            <w:tcW w:w="2538" w:type="dxa"/>
-          </w:tcPr>
-          <w:p>
-            <w:pPr>
-              <w:pStyle w:val="CDRTableText"/>
-              <w:keepNext/>
-              <w:spacing w:line="480" w:lineRule="auto"/>
-              <w:contextualSpacing/>
-              <w:rPr>
-                <w:rFonts w:ascii="Times New Roman" w:hAnsi="Times New Roman" w:cs="Times New Roman"/>
-                <w:szCs w:val="22"/>
-              </w:rPr>
-            </w:pPr>
-            <w:r>
-              <w:rPr>
-                <w:rFonts w:ascii="Times New Roman" w:hAnsi="Times New Roman" w:cs="Times New Roman"/>
-                <w:szCs w:val="22"/>
-              </w:rPr>
-              <w:t>Facular brightening and sunspot darkening indices</w:t>
-            </w:r>
-          </w:p>
-        </w:tc>
-        <w:tc>
-          <w:tcPr>
-            <w:tcW w:w="1620" w:type="dxa"/>
-          </w:tcPr>
-          <w:p>
-            <w:pPr>
-              <w:pStyle w:val="CDRTableText"/>
-              <w:keepNext/>
-              <w:spacing w:line="480" w:lineRule="auto"/>
-              <w:contextualSpacing/>
-              <w:rPr>
-                <w:rFonts w:ascii="Times New Roman" w:hAnsi="Times New Roman" w:cs="Times New Roman"/>
-                <w:szCs w:val="22"/>
-              </w:rPr>
-            </w:pPr>
-            <w:r>
-              <w:rPr>
-                <w:rFonts w:ascii="Times New Roman" w:hAnsi="Times New Roman" w:cs="Times New Roman"/>
-                <w:szCs w:val="22"/>
-              </w:rPr>
-              <w:t>NRLTSI2 and NRLSSI2 inputs</w:t>
-            </w:r>
-          </w:p>
-        </w:tc>
-        <w:tc>
-          <w:tcPr>
-            <w:tcW w:w="1686" w:type="dxa"/>
-          </w:tcPr>
-          <w:p>
-            <w:pPr>
-              <w:pStyle w:val="CDRTableText"/>
-              <w:keepNext/>
-              <w:spacing w:line="480" w:lineRule="auto"/>
-              <w:contextualSpacing/>
-              <w:jc w:val="center"/>
-              <w:rPr>
-                <w:rFonts w:ascii="Times New Roman" w:hAnsi="Times New Roman" w:cs="Times New Roman"/>
-                <w:szCs w:val="22"/>
-              </w:rPr>
-            </w:pPr>
-            <w:r>
-              <w:rPr>
-                <w:rFonts w:ascii="Times New Roman" w:hAnsi="Times New Roman" w:cs="Times New Roman"/>
-                <w:szCs w:val="22"/>
-              </w:rPr>
-              <w:t>N/A</w:t>
-            </w:r>
-          </w:p>
-        </w:tc>
-        <w:tc>
-          <w:tcPr>
-            <w:tcW w:w="1905" w:type="dxa"/>
-          </w:tcPr>
-          <w:p>
-            <w:pPr>
-              <w:pStyle w:val="CDRTableText"/>
-              <w:keepNext/>
-              <w:spacing w:line="480" w:lineRule="auto"/>
-              <w:contextualSpacing/>
-              <w:rPr>
-                <w:rFonts w:ascii="Times New Roman" w:hAnsi="Times New Roman" w:cs="Times New Roman"/>
-                <w:szCs w:val="22"/>
-              </w:rPr>
-            </w:pPr>
-            <w:r>
-              <w:rPr>
-                <w:rFonts w:ascii="Times New Roman" w:hAnsi="Times New Roman" w:cs="Times New Roman"/>
-                <w:szCs w:val="22"/>
-              </w:rPr>
-              <w:t>1882 – 2014</w:t>
-            </w:r>
-          </w:p>
-        </w:tc>
-        <w:tc>
-          <w:tcPr>
-            <w:tcW w:w="1989" w:type="dxa"/>
-          </w:tcPr>
-          <w:p>
-            <w:pPr>
-              <w:pStyle w:val="CDRTableText"/>
-              <w:keepNext/>
-              <w:spacing w:line="480" w:lineRule="auto"/>
-              <w:contextualSpacing/>
-              <w:rPr>
-                <w:rFonts w:ascii="Times New Roman" w:hAnsi="Times New Roman" w:cs="Times New Roman"/>
-                <w:szCs w:val="22"/>
-              </w:rPr>
-            </w:pPr>
-            <w:r>
-              <w:rPr>
-                <w:rFonts w:ascii="Times New Roman" w:hAnsi="Times New Roman" w:cs="Times New Roman"/>
-                <w:szCs w:val="22"/>
-              </w:rPr>
-              <w:t>Daily, monthly files: quarterly update</w:t>
-            </w:r>
-          </w:p>
-        </w:tc>
-      </w:tr>
     </w:tbl>
     <w:p>
       <w:pPr>
@@ -13173,10 +13244,10 @@
           <w:lang w:eastAsia="en-US"/>
         </w:rPr>
         <w:drawing>
-          <wp:inline distT="0" distB="0" distL="0" distR="0" wp14:anchorId="29AFD08A" wp14:editId="51C3A9FA">
+          <wp:inline distT="0" distB="0" distL="0" distR="0" wp14:anchorId="45622B5A" wp14:editId="41C93B8B">
             <wp:extent cx="5486400" cy="4388485"/>
             <wp:effectExtent l="0" t="0" r="0" b="5715"/>
-            <wp:docPr id="6" name="Picture 6"/>
+            <wp:docPr id="5" name="Picture 5"/>
             <wp:cNvGraphicFramePr>
               <a:graphicFrameLocks xmlns:a="http://schemas.openxmlformats.org/drawingml/2006/main" noChangeAspect="1"/>
             </wp:cNvGraphicFramePr>
@@ -13184,7 +13255,7 @@
               <a:graphicData uri="http://schemas.openxmlformats.org/drawingml/2006/picture">
                 <pic:pic xmlns:pic="http://schemas.openxmlformats.org/drawingml/2006/picture">
                   <pic:nvPicPr>
-                    <pic:cNvPr id="0" name="fig2.png"/>
+                    <pic:cNvPr id="0" name="fig2_revised.png"/>
                     <pic:cNvPicPr/>
                   </pic:nvPicPr>
                   <pic:blipFill>
@@ -13320,40 +13391,34 @@
         <w:t xml:space="preserve"> the NRLTSI2 model</w:t>
       </w:r>
       <w:r>
-        <w:t xml:space="preserve">. Grey curves are theoretical Planck radiance curves for </w:t>
-      </w:r>
-      <w:r>
-        <w:t>several blackbody temperatures</w:t>
-      </w:r>
-      <w:r>
-        <w:t>.  The circles denote the wavelength at which the Planck radiance curve is at its maximum value (i.e., Wien’s Law); the location of the maximum shifts to sho</w:t>
-      </w:r>
-      <w:r>
-        <w:t>rter</w:t>
-      </w:r>
-      <w:r>
-        <w:t xml:space="preserve"> wavelengths with increasing temperature</w:t>
-      </w:r>
-      <w:r>
-        <w:t xml:space="preserve"> and </w:t>
-      </w:r>
-      <w:r>
-        <w:t xml:space="preserve">is </w:t>
-      </w:r>
-      <w:r>
-        <w:t xml:space="preserve">equal to </w:t>
-      </w:r>
-      <w:r>
-        <w:t>502 nm, 483 nm, and 449 nm</w:t>
-      </w:r>
-      <w:r>
-        <w:t xml:space="preserve"> </w:t>
-      </w:r>
-      <w:r>
-        <w:t>for the blackbody temperatures of 5770 K, 6000K, and 6450 K</w:t>
-      </w:r>
-      <w:r>
-        <w:t>, respectively.</w:t>
+        <w:t>. The dashed grey curve</w:t>
+      </w:r>
+      <w:r>
+        <w:t xml:space="preserve"> </w:t>
+      </w:r>
+      <w:r>
+        <w:t>is</w:t>
+      </w:r>
+      <w:r>
+        <w:t xml:space="preserve"> </w:t>
+      </w:r>
+      <w:r>
+        <w:t xml:space="preserve">a </w:t>
+      </w:r>
+      <w:r>
+        <w:t xml:space="preserve">theoretical Planck </w:t>
+      </w:r>
+      <w:r>
+        <w:t>irradiance curve</w:t>
+      </w:r>
+      <w:r>
+        <w:t xml:space="preserve"> for </w:t>
+      </w:r>
+      <w:r>
+        <w:t>a blackbody temperature of 5770 K</w:t>
+      </w:r>
+      <w:r>
+        <w:t xml:space="preserve">.  </w:t>
       </w:r>
     </w:p>
     <w:p>
@@ -13752,7 +13817,7 @@
           <w:color w:val="000000" w:themeColor="text1"/>
         </w:rPr>
       </w:pPr>
-      <w:commentRangeStart w:id="9"/>
+      <w:commentRangeStart w:id="8"/>
       <w:r>
         <w:rPr>
           <w:b/>
@@ -13790,12 +13855,12 @@
         </w:rPr>
         <w:fldChar w:fldCharType="end"/>
       </w:r>
-      <w:commentRangeEnd w:id="9"/>
+      <w:commentRangeEnd w:id="8"/>
       <w:r>
         <w:rPr>
           <w:rStyle w:val="CommentReference"/>
         </w:rPr>
-        <w:commentReference w:id="9"/>
+        <w:commentReference w:id="8"/>
       </w:r>
       <w:r>
         <w:t>:</w:t>
@@ -13822,7 +13887,19 @@
         <w:rPr>
           <w:color w:val="000000" w:themeColor="text1"/>
         </w:rPr>
-        <w:t>Figure 4a illustrates NRLTSI2 variations with associated uncertainties (grey shading) for a high solar activity time period in 2003.5 to 2004, covering five solar rotations. Figure 4b is a comparison during a period of low solar activity and Figure 4c is the comparison across the entire period of the SORCE mission.  Figure 4d is the difference between the SORCE TIM measurements and the NRLTSI2 modeled variability for the entire mission; the solid purpose curve is a 365-day smooth of the difference values, and the dashed black line depicts zero difference.</w:t>
+        <w:t xml:space="preserve">Figure 4a illustrates NRLTSI2 variations with associated uncertainties (grey shading) </w:t>
+      </w:r>
+      <w:r>
+        <w:rPr>
+          <w:color w:val="000000" w:themeColor="text1"/>
+        </w:rPr>
+        <w:t xml:space="preserve">in the NRLTSI2 model variability </w:t>
+      </w:r>
+      <w:r>
+        <w:rPr>
+          <w:color w:val="000000" w:themeColor="text1"/>
+        </w:rPr>
+        <w:t>for a high solar activity time period in 2003.5 to 2004, covering five solar rotations. Figure 4b is a comparison during a period of low solar activity and Figure 4c is the comparison across the entire period of the SORCE mission.  Figure 4d is the difference between the SORCE TIM measurements and the NRLTSI2 modeled variability for the entire mission; the solid purpose curve is a 365-day smooth of the difference values, and the dashed black line depicts zero difference.</w:t>
       </w:r>
       <w:r>
         <w:rPr>
@@ -13877,10 +13954,10 @@
           <w:lang w:eastAsia="en-US"/>
         </w:rPr>
         <w:drawing>
-          <wp:inline distT="0" distB="0" distL="0" distR="0" wp14:anchorId="09839E4B" wp14:editId="05B451AD">
-            <wp:extent cx="5071872" cy="4200144"/>
-            <wp:effectExtent l="0" t="0" r="8255" b="0"/>
-            <wp:docPr id="4" name="Picture 4"/>
+          <wp:inline distT="0" distB="0" distL="0" distR="0" wp14:anchorId="6AC6ACBC" wp14:editId="62DDA3ED">
+            <wp:extent cx="5312664" cy="4328160"/>
+            <wp:effectExtent l="0" t="0" r="0" b="0"/>
+            <wp:docPr id="10" name="Picture 10"/>
             <wp:cNvGraphicFramePr>
               <a:graphicFrameLocks xmlns:a="http://schemas.openxmlformats.org/drawingml/2006/main" noChangeAspect="1"/>
             </wp:cNvGraphicFramePr>
@@ -13888,7 +13965,7 @@
               <a:graphicData uri="http://schemas.openxmlformats.org/drawingml/2006/picture">
                 <pic:pic xmlns:pic="http://schemas.openxmlformats.org/drawingml/2006/picture">
                   <pic:nvPicPr>
-                    <pic:cNvPr id="0" name="fig7_v2.png"/>
+                    <pic:cNvPr id="0" name="fig7_revised.png"/>
                     <pic:cNvPicPr/>
                   </pic:nvPicPr>
                   <pic:blipFill>
@@ -13906,7 +13983,7 @@
                   <pic:spPr>
                     <a:xfrm>
                       <a:off x="0" y="0"/>
-                      <a:ext cx="5071872" cy="4200144"/>
+                      <a:ext cx="5312664" cy="4328160"/>
                     </a:xfrm>
                     <a:prstGeom prst="rect">
                       <a:avLst/>
@@ -13990,6 +14067,12 @@
           <w:color w:val="000000" w:themeColor="text1"/>
         </w:rPr>
         <w:t xml:space="preserve">with associated uncertainties (grey shading) </w:t>
+      </w:r>
+      <w:r>
+        <w:rPr>
+          <w:color w:val="000000" w:themeColor="text1"/>
+        </w:rPr>
+        <w:t xml:space="preserve">in the NRLSSI2 model variability </w:t>
       </w:r>
       <w:r>
         <w:rPr>
@@ -14236,7 +14319,7 @@
           <w:szCs w:val="24"/>
         </w:rPr>
       </w:pPr>
-      <w:commentRangeStart w:id="10"/>
+      <w:commentRangeStart w:id="9"/>
       <w:r>
         <w:rPr>
           <w:color w:val="auto"/>
@@ -14304,7 +14387,7 @@
         </w:rPr>
         <w:t xml:space="preserve"> </w:t>
       </w:r>
-      <w:commentRangeEnd w:id="10"/>
+      <w:commentRangeEnd w:id="9"/>
       <w:r>
         <w:rPr>
           <w:rStyle w:val="CommentReference"/>
@@ -14312,7 +14395,7 @@
           <w:bCs w:val="0"/>
           <w:color w:val="auto"/>
         </w:rPr>
-        <w:commentReference w:id="10"/>
+        <w:commentReference w:id="9"/>
       </w:r>
       <w:r>
         <w:rPr>
@@ -14443,10 +14526,10 @@
           <w:lang w:eastAsia="en-US"/>
         </w:rPr>
         <w:drawing>
-          <wp:inline distT="0" distB="0" distL="0" distR="0" wp14:anchorId="45BA3829" wp14:editId="14094A00">
-            <wp:extent cx="4972050" cy="6629400"/>
-            <wp:effectExtent l="0" t="0" r="6350" b="0"/>
-            <wp:docPr id="8" name="Picture 8"/>
+          <wp:inline distT="0" distB="0" distL="0" distR="0" wp14:anchorId="48616DD6" wp14:editId="45392261">
+            <wp:extent cx="4338142" cy="6400800"/>
+            <wp:effectExtent l="0" t="0" r="5715" b="0"/>
+            <wp:docPr id="11" name="Picture 11"/>
             <wp:cNvGraphicFramePr>
               <a:graphicFrameLocks xmlns:a="http://schemas.openxmlformats.org/drawingml/2006/main" noChangeAspect="1"/>
             </wp:cNvGraphicFramePr>
@@ -14454,7 +14537,7 @@
               <a:graphicData uri="http://schemas.openxmlformats.org/drawingml/2006/picture">
                 <pic:pic xmlns:pic="http://schemas.openxmlformats.org/drawingml/2006/picture">
                   <pic:nvPicPr>
-                    <pic:cNvPr id="0" name="Fig17_NRLSSI2_NRLSSI_cycle_change.png"/>
+                    <pic:cNvPr id="0" name="fig9_multiplot.png"/>
                     <pic:cNvPicPr/>
                   </pic:nvPicPr>
                   <pic:blipFill>
@@ -14472,7 +14555,7 @@
                   <pic:spPr>
                     <a:xfrm>
                       <a:off x="0" y="0"/>
-                      <a:ext cx="4972050" cy="6629400"/>
+                      <a:ext cx="4338640" cy="6401535"/>
                     </a:xfrm>
                     <a:prstGeom prst="rect">
                       <a:avLst/>
@@ -14537,33 +14620,55 @@
         <w:t xml:space="preserve"> </w:t>
       </w:r>
       <w:r>
-        <w:t xml:space="preserve">Comparison of NRLSSI2 and NRLSSI solar </w:t>
-      </w:r>
-      <w:r>
-        <w:t>spectral irradiance changes during solar cycle 24, in both percentages (upper) and energy units (lower), that the algorithm calculates (using the NRLSSI2 model) from solar minimum at the end of 2008 to near solar maximum at the beginning of 2013, compared with corresponding changes estimated using the original NRLSSI model</w:t>
-      </w:r>
-      <w:r>
-        <w:t xml:space="preserve">. </w:t>
-      </w:r>
-      <w:r>
-        <w:rPr>
-          <w:color w:val="FF0000"/>
-        </w:rPr>
-        <w:t>(Note</w:t>
-      </w:r>
-      <w:proofErr w:type="gramStart"/>
-      <w:r>
-        <w:rPr>
-          <w:color w:val="FF0000"/>
-        </w:rPr>
-        <w:t>,</w:t>
-      </w:r>
-      <w:proofErr w:type="gramEnd"/>
-      <w:r>
-        <w:rPr>
-          <w:color w:val="FF0000"/>
-        </w:rPr>
-        <w:t xml:space="preserve"> I am doing some error propagation analysis so as to include error bars on the NRLSSI2 results in both of these plots).</w:t>
+        <w:t xml:space="preserve">Comparison of NRLSSI2 </w:t>
+      </w:r>
+      <w:r>
+        <w:t xml:space="preserve">(pink) </w:t>
+      </w:r>
+      <w:r>
+        <w:t xml:space="preserve">and NRLSSI </w:t>
+      </w:r>
+      <w:r>
+        <w:t xml:space="preserve">(black) </w:t>
+      </w:r>
+      <w:r>
+        <w:t xml:space="preserve">solar </w:t>
+      </w:r>
+      <w:r>
+        <w:t>spectral irradiance changes</w:t>
+      </w:r>
+      <w:r>
+        <w:t xml:space="preserve"> during solar cycle 24, in </w:t>
+      </w:r>
+      <w:r>
+        <w:t xml:space="preserve">percentages (upper) and energy units (lower), that the algorithm calculates (using the NRLSSI2 model) from solar minimum </w:t>
+      </w:r>
+      <w:r>
+        <w:t xml:space="preserve">conditions (defined as 2008-11-28 through 2008-12-23) </w:t>
+      </w:r>
+      <w:r>
+        <w:t xml:space="preserve">to near solar maximum </w:t>
+      </w:r>
+      <w:r>
+        <w:t>conditions (defined as 2013-01-11 through 2013-01-22).</w:t>
+      </w:r>
+      <w:r>
+        <w:t xml:space="preserve"> </w:t>
+      </w:r>
+      <w:r>
+        <w:t xml:space="preserve">Grey regions </w:t>
+      </w:r>
+      <w:r>
+        <w:t>denote</w:t>
+      </w:r>
+      <w:r>
+        <w:t xml:space="preserve"> the uncertainty in the NRLSSI2 model variability</w:t>
+      </w:r>
+      <w:r>
+        <w:t xml:space="preserve"> (restricted to </w:t>
+      </w:r>
+      <w:r>
+        <w:t xml:space="preserve">positive values in top plot). </w:t>
       </w:r>
     </w:p>
     <w:p>
@@ -14846,7 +14951,7 @@
 
 <file path=word/comments.xml><?xml version="1.0" encoding="utf-8"?>
 <w:comments xmlns:wpc="http://schemas.microsoft.com/office/word/2010/wordprocessingCanvas" xmlns:mo="http://schemas.microsoft.com/office/mac/office/2008/main" xmlns:mc="http://schemas.openxmlformats.org/markup-compatibility/2006" xmlns:mv="urn:schemas-microsoft-com:mac:vml" xmlns:o="urn:schemas-microsoft-com:office:office" xmlns:r="http://schemas.openxmlformats.org/officeDocument/2006/relationships" xmlns:m="http://schemas.openxmlformats.org/officeDocument/2006/math" xmlns:v="urn:schemas-microsoft-com:vml" xmlns:wp14="http://schemas.microsoft.com/office/word/2010/wordprocessingDrawing" xmlns:wp="http://schemas.openxmlformats.org/drawingml/2006/wordprocessingDrawing" xmlns:w10="urn:schemas-microsoft-com:office:word" xmlns:w="http://schemas.openxmlformats.org/wordprocessingml/2006/main" xmlns:w14="http://schemas.microsoft.com/office/word/2010/wordml" xmlns:wpg="http://schemas.microsoft.com/office/word/2010/wordprocessingGroup" xmlns:wpi="http://schemas.microsoft.com/office/word/2010/wordprocessingInk" xmlns:wne="http://schemas.microsoft.com/office/word/2006/wordml" xmlns:wps="http://schemas.microsoft.com/office/word/2010/wordprocessingShape" mc:Ignorable="w14 wp14">
-  <w:comment w:id="0" w:author="Odele Coddington" w:date="2015-03-28T07:18:00Z" w:initials="OC">
+  <w:comment w:id="0" w:author="Odele Coddington" w:date="2015-04-06T10:30:00Z" w:initials="OC">
     <w:p>
       <w:pPr>
         <w:pStyle w:val="CommentText"/>
@@ -14858,11 +14963,11 @@
         <w:annotationRef/>
       </w:r>
       <w:r>
-        <w:t>Judith, is this ok?</w:t>
+        <w:t>Okay, Marty?</w:t>
       </w:r>
     </w:p>
   </w:comment>
-  <w:comment w:id="1" w:author="Odele Coddington" w:date="2015-04-06T10:30:00Z" w:initials="OC">
+  <w:comment w:id="1" w:author="Odele Coddington" w:date="2015-04-06T11:10:00Z" w:initials="OC">
     <w:p>
       <w:pPr>
         <w:pStyle w:val="CommentText"/>
@@ -14874,11 +14979,11 @@
         <w:annotationRef/>
       </w:r>
       <w:r>
-        <w:t>Okay, Marty?</w:t>
+        <w:t>Judith, am I referencing the correct citation/version of the ACRIM composite you have averaged with PMOD for this CDR work?</w:t>
       </w:r>
     </w:p>
   </w:comment>
-  <w:comment w:id="3" w:author="Odele Coddington" w:date="2015-04-06T11:10:00Z" w:initials="OC">
+  <w:comment w:id="2" w:author="Odele Coddington" w:date="2015-04-06T11:30:00Z" w:initials="OC">
     <w:p>
       <w:pPr>
         <w:pStyle w:val="CommentText"/>
@@ -14890,11 +14995,11 @@
         <w:annotationRef/>
       </w:r>
       <w:r>
-        <w:t>Judith, am I referencing the correct citation/version of the ACRIM composite you have averaged with PMOD for this CDR work?</w:t>
+        <w:t>Judith, will the extensions be part of our quarterly updates?</w:t>
       </w:r>
     </w:p>
   </w:comment>
-  <w:comment w:id="4" w:author="Odele Coddington" w:date="2015-04-06T11:30:00Z" w:initials="OC">
+  <w:comment w:id="3" w:author="Odele Coddington" w:date="2015-04-06T14:59:00Z" w:initials="OC">
     <w:p>
       <w:pPr>
         <w:pStyle w:val="CommentText"/>
@@ -14906,11 +15011,11 @@
         <w:annotationRef/>
       </w:r>
       <w:r>
-        <w:t>Judith, will the extensions be part of our quarterly updates?</w:t>
+        <w:t>Judith, I added more info to this section.</w:t>
       </w:r>
     </w:p>
   </w:comment>
-  <w:comment w:id="5" w:author="Odele Coddington" w:date="2015-04-06T14:59:00Z" w:initials="OC">
+  <w:comment w:id="4" w:author="Odele Coddington" w:date="2015-03-28T21:09:00Z" w:initials="OC">
     <w:p>
       <w:pPr>
         <w:pStyle w:val="CommentText"/>
@@ -14922,11 +15027,11 @@
         <w:annotationRef/>
       </w:r>
       <w:r>
-        <w:t>Judith, I added more info to this section.</w:t>
+        <w:t>Check format.</w:t>
       </w:r>
     </w:p>
   </w:comment>
-  <w:comment w:id="6" w:author="Odele Coddington" w:date="2015-03-28T21:09:00Z" w:initials="OC">
+  <w:comment w:id="5" w:author="Odele Coddington" w:date="2015-04-06T15:04:00Z" w:initials="OC">
     <w:p>
       <w:pPr>
         <w:pStyle w:val="CommentText"/>
@@ -14938,11 +15043,11 @@
         <w:annotationRef/>
       </w:r>
       <w:r>
-        <w:t>Check format.</w:t>
+        <w:t xml:space="preserve">Judith, is this how you have referenced this work?  </w:t>
       </w:r>
     </w:p>
   </w:comment>
-  <w:comment w:id="7" w:author="Odele Coddington" w:date="2015-04-06T15:04:00Z" w:initials="OC">
+  <w:comment w:id="6" w:author="Odele Coddington" w:date="2015-04-16T13:54:00Z" w:initials="OC">
     <w:p>
       <w:pPr>
         <w:pStyle w:val="CommentText"/>
@@ -14954,11 +15059,11 @@
         <w:annotationRef/>
       </w:r>
       <w:r>
-        <w:t xml:space="preserve">Judith, is this how you have referenced this work?  </w:t>
+        <w:t>Update cadence?</w:t>
       </w:r>
     </w:p>
   </w:comment>
-  <w:comment w:id="8" w:author="Odele Coddington" w:date="2015-04-09T15:34:00Z" w:initials="OC">
+  <w:comment w:id="8" w:author="Odele Coddington" w:date="2015-04-08T14:14:00Z" w:initials="OC">
     <w:p>
       <w:pPr>
         <w:pStyle w:val="CommentText"/>
@@ -14970,43 +15075,27 @@
         <w:annotationRef/>
       </w:r>
       <w:r>
-        <w:t>I’m planning to pretty this table up!</w:t>
+        <w:t xml:space="preserve">Judith, just </w:t>
+      </w:r>
+      <w:proofErr w:type="spellStart"/>
+      <w:r>
+        <w:t>fyi</w:t>
+      </w:r>
+      <w:proofErr w:type="spellEnd"/>
+      <w:r>
+        <w:t xml:space="preserve"> but I see an outlier in my data plot that I didn’t in yours. (</w:t>
+      </w:r>
+      <w:proofErr w:type="gramStart"/>
+      <w:r>
+        <w:t>near</w:t>
+      </w:r>
+      <w:proofErr w:type="gramEnd"/>
+      <w:r>
+        <w:t xml:space="preserve"> mid 2011)</w:t>
       </w:r>
     </w:p>
   </w:comment>
-  <w:comment w:id="9" w:author="Odele Coddington" w:date="2015-04-08T14:14:00Z" w:initials="OC">
-    <w:p>
-      <w:pPr>
-        <w:pStyle w:val="CommentText"/>
-      </w:pPr>
-      <w:r>
-        <w:rPr>
-          <w:rStyle w:val="CommentReference"/>
-        </w:rPr>
-        <w:annotationRef/>
-      </w:r>
-      <w:r>
-        <w:t xml:space="preserve">Judith, just </w:t>
-      </w:r>
-      <w:proofErr w:type="spellStart"/>
-      <w:r>
-        <w:t>fyi</w:t>
-      </w:r>
-      <w:proofErr w:type="spellEnd"/>
-      <w:r>
-        <w:t xml:space="preserve"> but I see an outlier in my data plot that I didn’t in yours. (</w:t>
-      </w:r>
-      <w:proofErr w:type="gramStart"/>
-      <w:r>
-        <w:t>near</w:t>
-      </w:r>
-      <w:proofErr w:type="gramEnd"/>
-      <w:r>
-        <w:t xml:space="preserve"> mid 2011)</w:t>
-      </w:r>
-    </w:p>
-  </w:comment>
-  <w:comment w:id="10" w:author="Odele Coddington" w:date="2015-04-08T16:08:00Z" w:initials="OC">
+  <w:comment w:id="9" w:author="Odele Coddington" w:date="2015-04-08T16:08:00Z" w:initials="OC">
     <w:p>
       <w:pPr>
         <w:pStyle w:val="CommentText"/>
@@ -15128,7 +15217,7 @@
         <w:rStyle w:val="PageNumber"/>
         <w:noProof/>
       </w:rPr>
-      <w:t>1</w:t>
+      <w:t>31</w:t>
     </w:r>
     <w:r>
       <w:rPr>
@@ -15173,7 +15262,7 @@
         <w:i/>
         <w:noProof/>
       </w:rPr>
-      <w:t>April 9, 2015</w:t>
+      <w:t>April 16, 2015</w:t>
     </w:r>
     <w:r>
       <w:rPr>
@@ -15223,7 +15312,7 @@
         <w:i/>
         <w:noProof/>
       </w:rPr>
-      <w:t>April 9, 2015</w:t>
+      <w:t>April 16, 2015</w:t>
     </w:r>
     <w:r>
       <w:rPr>
@@ -15721,16 +15810,15 @@
     </w:lvl>
   </w:abstractNum>
   <w:abstractNum w:abstractNumId="2">
-    <w:nsid w:val="35CF14ED"/>
+    <w:nsid w:val="32634987"/>
     <w:multiLevelType w:val="hybridMultilevel"/>
-    <w:tmpl w:val="00B21156"/>
-    <w:lvl w:ilvl="0" w:tplc="0409000F">
-      <w:start w:val="1"/>
-      <w:numFmt w:val="decimal"/>
+    <w:tmpl w:val="FC6EA61E"/>
+    <w:lvl w:ilvl="0" w:tplc="F22E8A3A">
+      <w:numFmt w:val="none"/>
       <w:lvlText w:val="%1."/>
       <w:lvlJc w:val="left"/>
       <w:pPr>
-        <w:ind w:left="360" w:hanging="360"/>
+        <w:ind w:left="720" w:hanging="360"/>
       </w:pPr>
       <w:rPr>
         <w:rFonts w:hint="default"/>
@@ -15742,7 +15830,7 @@
       <w:lvlText w:val="o"/>
       <w:lvlJc w:val="left"/>
       <w:pPr>
-        <w:ind w:left="1080" w:hanging="360"/>
+        <w:ind w:left="1440" w:hanging="360"/>
       </w:pPr>
       <w:rPr>
         <w:rFonts w:ascii="Courier New" w:hAnsi="Courier New" w:hint="default"/>
@@ -15754,7 +15842,7 @@
       <w:lvlText w:val=""/>
       <w:lvlJc w:val="left"/>
       <w:pPr>
-        <w:ind w:left="1800" w:hanging="360"/>
+        <w:ind w:left="2160" w:hanging="360"/>
       </w:pPr>
       <w:rPr>
         <w:rFonts w:ascii="Wingdings" w:hAnsi="Wingdings" w:hint="default"/>
@@ -15766,7 +15854,7 @@
       <w:lvlText w:val=""/>
       <w:lvlJc w:val="left"/>
       <w:pPr>
-        <w:ind w:left="2520" w:hanging="360"/>
+        <w:ind w:left="2880" w:hanging="360"/>
       </w:pPr>
       <w:rPr>
         <w:rFonts w:ascii="Symbol" w:hAnsi="Symbol" w:hint="default"/>
@@ -15778,7 +15866,7 @@
       <w:lvlText w:val="o"/>
       <w:lvlJc w:val="left"/>
       <w:pPr>
-        <w:ind w:left="3240" w:hanging="360"/>
+        <w:ind w:left="3600" w:hanging="360"/>
       </w:pPr>
       <w:rPr>
         <w:rFonts w:ascii="Courier New" w:hAnsi="Courier New" w:hint="default"/>
@@ -15790,7 +15878,7 @@
       <w:lvlText w:val=""/>
       <w:lvlJc w:val="left"/>
       <w:pPr>
-        <w:ind w:left="3960" w:hanging="360"/>
+        <w:ind w:left="4320" w:hanging="360"/>
       </w:pPr>
       <w:rPr>
         <w:rFonts w:ascii="Wingdings" w:hAnsi="Wingdings" w:hint="default"/>
@@ -15802,7 +15890,7 @@
       <w:lvlText w:val=""/>
       <w:lvlJc w:val="left"/>
       <w:pPr>
-        <w:ind w:left="4680" w:hanging="360"/>
+        <w:ind w:left="5040" w:hanging="360"/>
       </w:pPr>
       <w:rPr>
         <w:rFonts w:ascii="Symbol" w:hAnsi="Symbol" w:hint="default"/>
@@ -15814,7 +15902,7 @@
       <w:lvlText w:val="o"/>
       <w:lvlJc w:val="left"/>
       <w:pPr>
-        <w:ind w:left="5400" w:hanging="360"/>
+        <w:ind w:left="5760" w:hanging="360"/>
       </w:pPr>
       <w:rPr>
         <w:rFonts w:ascii="Courier New" w:hAnsi="Courier New" w:hint="default"/>
@@ -15826,7 +15914,7 @@
       <w:lvlText w:val=""/>
       <w:lvlJc w:val="left"/>
       <w:pPr>
-        <w:ind w:left="6120" w:hanging="360"/>
+        <w:ind w:left="6480" w:hanging="360"/>
       </w:pPr>
       <w:rPr>
         <w:rFonts w:ascii="Wingdings" w:hAnsi="Wingdings" w:hint="default"/>
@@ -15834,6 +15922,119 @@
     </w:lvl>
   </w:abstractNum>
   <w:abstractNum w:abstractNumId="3">
+    <w:nsid w:val="35CF14ED"/>
+    <w:multiLevelType w:val="hybridMultilevel"/>
+    <w:tmpl w:val="00B21156"/>
+    <w:lvl w:ilvl="0" w:tplc="0409000F">
+      <w:start w:val="1"/>
+      <w:numFmt w:val="decimal"/>
+      <w:lvlText w:val="%1."/>
+      <w:lvlJc w:val="left"/>
+      <w:pPr>
+        <w:ind w:left="360" w:hanging="360"/>
+      </w:pPr>
+      <w:rPr>
+        <w:rFonts w:hint="default"/>
+      </w:rPr>
+    </w:lvl>
+    <w:lvl w:ilvl="1" w:tplc="04090003" w:tentative="1">
+      <w:start w:val="1"/>
+      <w:numFmt w:val="bullet"/>
+      <w:lvlText w:val="o"/>
+      <w:lvlJc w:val="left"/>
+      <w:pPr>
+        <w:ind w:left="1080" w:hanging="360"/>
+      </w:pPr>
+      <w:rPr>
+        <w:rFonts w:ascii="Courier New" w:hAnsi="Courier New" w:hint="default"/>
+      </w:rPr>
+    </w:lvl>
+    <w:lvl w:ilvl="2" w:tplc="04090005" w:tentative="1">
+      <w:start w:val="1"/>
+      <w:numFmt w:val="bullet"/>
+      <w:lvlText w:val=""/>
+      <w:lvlJc w:val="left"/>
+      <w:pPr>
+        <w:ind w:left="1800" w:hanging="360"/>
+      </w:pPr>
+      <w:rPr>
+        <w:rFonts w:ascii="Wingdings" w:hAnsi="Wingdings" w:hint="default"/>
+      </w:rPr>
+    </w:lvl>
+    <w:lvl w:ilvl="3" w:tplc="04090001" w:tentative="1">
+      <w:start w:val="1"/>
+      <w:numFmt w:val="bullet"/>
+      <w:lvlText w:val=""/>
+      <w:lvlJc w:val="left"/>
+      <w:pPr>
+        <w:ind w:left="2520" w:hanging="360"/>
+      </w:pPr>
+      <w:rPr>
+        <w:rFonts w:ascii="Symbol" w:hAnsi="Symbol" w:hint="default"/>
+      </w:rPr>
+    </w:lvl>
+    <w:lvl w:ilvl="4" w:tplc="04090003" w:tentative="1">
+      <w:start w:val="1"/>
+      <w:numFmt w:val="bullet"/>
+      <w:lvlText w:val="o"/>
+      <w:lvlJc w:val="left"/>
+      <w:pPr>
+        <w:ind w:left="3240" w:hanging="360"/>
+      </w:pPr>
+      <w:rPr>
+        <w:rFonts w:ascii="Courier New" w:hAnsi="Courier New" w:hint="default"/>
+      </w:rPr>
+    </w:lvl>
+    <w:lvl w:ilvl="5" w:tplc="04090005" w:tentative="1">
+      <w:start w:val="1"/>
+      <w:numFmt w:val="bullet"/>
+      <w:lvlText w:val=""/>
+      <w:lvlJc w:val="left"/>
+      <w:pPr>
+        <w:ind w:left="3960" w:hanging="360"/>
+      </w:pPr>
+      <w:rPr>
+        <w:rFonts w:ascii="Wingdings" w:hAnsi="Wingdings" w:hint="default"/>
+      </w:rPr>
+    </w:lvl>
+    <w:lvl w:ilvl="6" w:tplc="04090001" w:tentative="1">
+      <w:start w:val="1"/>
+      <w:numFmt w:val="bullet"/>
+      <w:lvlText w:val=""/>
+      <w:lvlJc w:val="left"/>
+      <w:pPr>
+        <w:ind w:left="4680" w:hanging="360"/>
+      </w:pPr>
+      <w:rPr>
+        <w:rFonts w:ascii="Symbol" w:hAnsi="Symbol" w:hint="default"/>
+      </w:rPr>
+    </w:lvl>
+    <w:lvl w:ilvl="7" w:tplc="04090003" w:tentative="1">
+      <w:start w:val="1"/>
+      <w:numFmt w:val="bullet"/>
+      <w:lvlText w:val="o"/>
+      <w:lvlJc w:val="left"/>
+      <w:pPr>
+        <w:ind w:left="5400" w:hanging="360"/>
+      </w:pPr>
+      <w:rPr>
+        <w:rFonts w:ascii="Courier New" w:hAnsi="Courier New" w:hint="default"/>
+      </w:rPr>
+    </w:lvl>
+    <w:lvl w:ilvl="8" w:tplc="04090005" w:tentative="1">
+      <w:start w:val="1"/>
+      <w:numFmt w:val="bullet"/>
+      <w:lvlText w:val=""/>
+      <w:lvlJc w:val="left"/>
+      <w:pPr>
+        <w:ind w:left="6120" w:hanging="360"/>
+      </w:pPr>
+      <w:rPr>
+        <w:rFonts w:ascii="Wingdings" w:hAnsi="Wingdings" w:hint="default"/>
+      </w:rPr>
+    </w:lvl>
+  </w:abstractNum>
+  <w:abstractNum w:abstractNumId="4">
     <w:nsid w:val="4104027E"/>
     <w:multiLevelType w:val="hybridMultilevel"/>
     <w:tmpl w:val="70165696"/>
@@ -15946,8 +16147,121 @@
       </w:rPr>
     </w:lvl>
   </w:abstractNum>
+  <w:abstractNum w:abstractNumId="5">
+    <w:nsid w:val="4D114B0D"/>
+    <w:multiLevelType w:val="hybridMultilevel"/>
+    <w:tmpl w:val="F8544F8E"/>
+    <w:lvl w:ilvl="0" w:tplc="04090001">
+      <w:start w:val="1"/>
+      <w:numFmt w:val="bullet"/>
+      <w:lvlText w:val=""/>
+      <w:lvlJc w:val="left"/>
+      <w:pPr>
+        <w:ind w:left="720" w:hanging="360"/>
+      </w:pPr>
+      <w:rPr>
+        <w:rFonts w:ascii="Symbol" w:hAnsi="Symbol" w:hint="default"/>
+      </w:rPr>
+    </w:lvl>
+    <w:lvl w:ilvl="1" w:tplc="04090003" w:tentative="1">
+      <w:start w:val="1"/>
+      <w:numFmt w:val="bullet"/>
+      <w:lvlText w:val="o"/>
+      <w:lvlJc w:val="left"/>
+      <w:pPr>
+        <w:ind w:left="1440" w:hanging="360"/>
+      </w:pPr>
+      <w:rPr>
+        <w:rFonts w:ascii="Courier New" w:hAnsi="Courier New" w:hint="default"/>
+      </w:rPr>
+    </w:lvl>
+    <w:lvl w:ilvl="2" w:tplc="04090005" w:tentative="1">
+      <w:start w:val="1"/>
+      <w:numFmt w:val="bullet"/>
+      <w:lvlText w:val=""/>
+      <w:lvlJc w:val="left"/>
+      <w:pPr>
+        <w:ind w:left="2160" w:hanging="360"/>
+      </w:pPr>
+      <w:rPr>
+        <w:rFonts w:ascii="Wingdings" w:hAnsi="Wingdings" w:hint="default"/>
+      </w:rPr>
+    </w:lvl>
+    <w:lvl w:ilvl="3" w:tplc="04090001" w:tentative="1">
+      <w:start w:val="1"/>
+      <w:numFmt w:val="bullet"/>
+      <w:lvlText w:val=""/>
+      <w:lvlJc w:val="left"/>
+      <w:pPr>
+        <w:ind w:left="2880" w:hanging="360"/>
+      </w:pPr>
+      <w:rPr>
+        <w:rFonts w:ascii="Symbol" w:hAnsi="Symbol" w:hint="default"/>
+      </w:rPr>
+    </w:lvl>
+    <w:lvl w:ilvl="4" w:tplc="04090003" w:tentative="1">
+      <w:start w:val="1"/>
+      <w:numFmt w:val="bullet"/>
+      <w:lvlText w:val="o"/>
+      <w:lvlJc w:val="left"/>
+      <w:pPr>
+        <w:ind w:left="3600" w:hanging="360"/>
+      </w:pPr>
+      <w:rPr>
+        <w:rFonts w:ascii="Courier New" w:hAnsi="Courier New" w:hint="default"/>
+      </w:rPr>
+    </w:lvl>
+    <w:lvl w:ilvl="5" w:tplc="04090005" w:tentative="1">
+      <w:start w:val="1"/>
+      <w:numFmt w:val="bullet"/>
+      <w:lvlText w:val=""/>
+      <w:lvlJc w:val="left"/>
+      <w:pPr>
+        <w:ind w:left="4320" w:hanging="360"/>
+      </w:pPr>
+      <w:rPr>
+        <w:rFonts w:ascii="Wingdings" w:hAnsi="Wingdings" w:hint="default"/>
+      </w:rPr>
+    </w:lvl>
+    <w:lvl w:ilvl="6" w:tplc="04090001" w:tentative="1">
+      <w:start w:val="1"/>
+      <w:numFmt w:val="bullet"/>
+      <w:lvlText w:val=""/>
+      <w:lvlJc w:val="left"/>
+      <w:pPr>
+        <w:ind w:left="5040" w:hanging="360"/>
+      </w:pPr>
+      <w:rPr>
+        <w:rFonts w:ascii="Symbol" w:hAnsi="Symbol" w:hint="default"/>
+      </w:rPr>
+    </w:lvl>
+    <w:lvl w:ilvl="7" w:tplc="04090003" w:tentative="1">
+      <w:start w:val="1"/>
+      <w:numFmt w:val="bullet"/>
+      <w:lvlText w:val="o"/>
+      <w:lvlJc w:val="left"/>
+      <w:pPr>
+        <w:ind w:left="5760" w:hanging="360"/>
+      </w:pPr>
+      <w:rPr>
+        <w:rFonts w:ascii="Courier New" w:hAnsi="Courier New" w:hint="default"/>
+      </w:rPr>
+    </w:lvl>
+    <w:lvl w:ilvl="8" w:tplc="04090005" w:tentative="1">
+      <w:start w:val="1"/>
+      <w:numFmt w:val="bullet"/>
+      <w:lvlText w:val=""/>
+      <w:lvlJc w:val="left"/>
+      <w:pPr>
+        <w:ind w:left="6480" w:hanging="360"/>
+      </w:pPr>
+      <w:rPr>
+        <w:rFonts w:ascii="Wingdings" w:hAnsi="Wingdings" w:hint="default"/>
+      </w:rPr>
+    </w:lvl>
+  </w:abstractNum>
   <w:num w:numId="1">
-    <w:abstractNumId w:val="3"/>
+    <w:abstractNumId w:val="4"/>
   </w:num>
   <w:num w:numId="2">
     <w:abstractNumId w:val="0"/>
@@ -15956,6 +16270,12 @@
     <w:abstractNumId w:val="1"/>
   </w:num>
   <w:num w:numId="4">
+    <w:abstractNumId w:val="3"/>
+  </w:num>
+  <w:num w:numId="5">
+    <w:abstractNumId w:val="5"/>
+  </w:num>
+  <w:num w:numId="6">
     <w:abstractNumId w:val="2"/>
   </w:num>
 </w:numbering>

</xml_diff>

<commit_message>
includes revisions to figures 1, 5 and 7
</commit_message>
<xml_diff>
--- a/docs/BAMS_paper_v2.docx
+++ b/docs/BAMS_paper_v2.docx
@@ -160,137 +160,6 @@
         <w:spacing w:line="480" w:lineRule="auto"/>
         <w:contextualSpacing/>
       </w:pPr>
-    </w:p>
-    <w:p>
-      <w:pPr>
-        <w:suppressLineNumbers/>
-        <w:spacing w:line="480" w:lineRule="auto"/>
-        <w:contextualSpacing/>
-        <w:jc w:val="center"/>
-      </w:pPr>
-    </w:p>
-    <w:p>
-      <w:pPr>
-        <w:suppressLineNumbers/>
-        <w:spacing w:line="480" w:lineRule="auto"/>
-        <w:contextualSpacing/>
-        <w:jc w:val="center"/>
-      </w:pPr>
-    </w:p>
-    <w:p>
-      <w:pPr>
-        <w:suppressLineNumbers/>
-        <w:spacing w:line="480" w:lineRule="auto"/>
-        <w:contextualSpacing/>
-        <w:rPr>
-          <w:i/>
-        </w:rPr>
-      </w:pPr>
-      <w:r>
-        <w:t>S</w:t>
-      </w:r>
-      <w:r>
-        <w:rPr>
-          <w:i/>
-        </w:rPr>
-        <w:t>ee BAMS author guidance on AMS web page</w:t>
-      </w:r>
-      <w:r>
-        <w:rPr>
-          <w:i/>
-        </w:rPr>
-        <w:t xml:space="preserve"> re the following:</w:t>
-      </w:r>
-      <w:r>
-        <w:rPr>
-          <w:i/>
-        </w:rPr>
-        <w:t xml:space="preserve"> </w:t>
-      </w:r>
-    </w:p>
-    <w:p>
-      <w:pPr>
-        <w:suppressLineNumbers/>
-        <w:spacing w:line="480" w:lineRule="auto"/>
-        <w:contextualSpacing/>
-        <w:rPr>
-          <w:i/>
-        </w:rPr>
-      </w:pPr>
-      <w:r>
-        <w:rPr>
-          <w:i/>
-        </w:rPr>
-        <w:t xml:space="preserve">- </w:t>
-      </w:r>
-      <w:proofErr w:type="gramStart"/>
-      <w:r>
-        <w:rPr>
-          <w:i/>
-        </w:rPr>
-        <w:t>article</w:t>
-      </w:r>
-      <w:proofErr w:type="gramEnd"/>
-      <w:r>
-        <w:rPr>
-          <w:i/>
-        </w:rPr>
-        <w:t xml:space="preserve"> should be about 4,500 words</w:t>
-      </w:r>
-      <w:r>
-        <w:rPr>
-          <w:i/>
-        </w:rPr>
-        <w:t xml:space="preserve">, excluding abstract and refs – currently </w:t>
-      </w:r>
-      <w:r>
-        <w:rPr>
-          <w:i/>
-        </w:rPr>
-        <w:t>about 500</w:t>
-      </w:r>
-      <w:r>
-        <w:rPr>
-          <w:i/>
-        </w:rPr>
-        <w:t>0</w:t>
-      </w:r>
-      <w:r>
-        <w:rPr>
-          <w:i/>
-        </w:rPr>
-        <w:t xml:space="preserve"> (must be under 7,500)</w:t>
-      </w:r>
-    </w:p>
-    <w:p>
-      <w:pPr>
-        <w:suppressLineNumbers/>
-        <w:spacing w:line="480" w:lineRule="auto"/>
-        <w:contextualSpacing/>
-        <w:rPr>
-          <w:i/>
-        </w:rPr>
-      </w:pPr>
-      <w:r>
-        <w:rPr>
-          <w:i/>
-        </w:rPr>
-        <w:t xml:space="preserve">- </w:t>
-      </w:r>
-      <w:proofErr w:type="gramStart"/>
-      <w:r>
-        <w:rPr>
-          <w:i/>
-        </w:rPr>
-        <w:t>correct</w:t>
-      </w:r>
-      <w:proofErr w:type="gramEnd"/>
-      <w:r>
-        <w:rPr>
-          <w:i/>
-        </w:rPr>
-        <w:t xml:space="preserve"> format for references</w:t>
-      </w:r>
     </w:p>
     <w:p>
       <w:pPr>
@@ -6674,12 +6543,14 @@
       <w:r>
         <w:t xml:space="preserve"> </w:t>
       </w:r>
+      <w:proofErr w:type="gramStart"/>
       <w:r>
         <w:rPr>
           <w:color w:val="FF0000"/>
         </w:rPr>
         <w:t>More on comparisons?</w:t>
       </w:r>
+      <w:proofErr w:type="gramEnd"/>
     </w:p>
     <w:p>
       <w:pPr>
@@ -9989,12 +9860,14 @@
         <w:t xml:space="preserve">[Available online at </w:t>
       </w:r>
       <w:hyperlink r:id="rId11" w:history="1">
+        <w:proofErr w:type="gramEnd"/>
         <w:r>
           <w:rPr>
             <w:rStyle w:val="Hyperlink"/>
           </w:rPr>
           <w:t>http://www.livingreviews.org/lrsp-2011-3</w:t>
         </w:r>
+        <w:proofErr w:type="gramStart"/>
       </w:hyperlink>
       <w:r>
         <w:t>].</w:t>
@@ -11205,10 +11078,26 @@
     </w:p>
     <w:p>
       <w:pPr>
+        <w:suppressLineNumbers/>
+        <w:spacing w:line="480" w:lineRule="auto"/>
+        <w:contextualSpacing/>
+        <w:rPr>
+          <w:b/>
+        </w:rPr>
+      </w:pPr>
+      <w:r>
+        <w:rPr>
+          <w:b/>
+        </w:rPr>
+        <w:t>Tables</w:t>
+      </w:r>
+    </w:p>
+    <w:p>
+      <w:pPr>
         <w:pStyle w:val="Caption"/>
         <w:keepNext/>
         <w:suppressLineNumbers/>
-        <w:spacing w:after="0"/>
+        <w:spacing w:after="0" w:line="480" w:lineRule="auto"/>
         <w:contextualSpacing/>
         <w:rPr>
           <w:b w:val="0"/>
@@ -11219,7 +11108,6 @@
       </w:pPr>
       <w:r>
         <w:rPr>
-          <w:b w:val="0"/>
           <w:color w:val="auto"/>
           <w:sz w:val="24"/>
           <w:szCs w:val="24"/>
@@ -11228,7 +11116,6 @@
       </w:r>
       <w:r>
         <w:rPr>
-          <w:b w:val="0"/>
           <w:color w:val="auto"/>
           <w:sz w:val="24"/>
           <w:szCs w:val="24"/>
@@ -11237,7 +11124,6 @@
       </w:r>
       <w:r>
         <w:rPr>
-          <w:b w:val="0"/>
           <w:color w:val="auto"/>
           <w:sz w:val="24"/>
           <w:szCs w:val="24"/>
@@ -11246,7 +11132,6 @@
       </w:r>
       <w:r>
         <w:rPr>
-          <w:b w:val="0"/>
           <w:color w:val="auto"/>
           <w:sz w:val="24"/>
           <w:szCs w:val="24"/>
@@ -11255,7 +11140,6 @@
       </w:r>
       <w:r>
         <w:rPr>
-          <w:b w:val="0"/>
           <w:noProof/>
           <w:color w:val="auto"/>
           <w:sz w:val="24"/>
@@ -11265,7 +11149,6 @@
       </w:r>
       <w:r>
         <w:rPr>
-          <w:b w:val="0"/>
           <w:noProof/>
           <w:color w:val="auto"/>
           <w:sz w:val="24"/>
@@ -11616,22 +11499,20 @@
     </w:tbl>
     <w:p>
       <w:pPr>
-        <w:pStyle w:val="CDRTableCaption"/>
-        <w:suppressLineNumbers/>
-        <w:spacing w:line="480" w:lineRule="auto"/>
-        <w:ind w:left="0"/>
-        <w:contextualSpacing/>
-        <w:rPr>
-          <w:b w:val="0"/>
-        </w:rPr>
-      </w:pPr>
-    </w:p>
-    <w:p>
-      <w:pPr>
         <w:suppressLineNumbers/>
         <w:spacing w:line="480" w:lineRule="auto"/>
         <w:contextualSpacing/>
         <w:rPr>
+          <w:b/>
+        </w:rPr>
+      </w:pPr>
+    </w:p>
+    <w:p>
+      <w:pPr>
+        <w:suppressLineNumbers/>
+        <w:spacing w:line="480" w:lineRule="auto"/>
+        <w:contextualSpacing/>
+        <w:rPr>
           <w:rFonts w:ascii="Calibri" w:eastAsia="Times New Roman" w:hAnsi="Calibri" w:cs="Arial"/>
           <w:sz w:val="22"/>
           <w:lang w:eastAsia="en-US"/>
@@ -11641,44 +11522,15 @@
         <w:rPr>
           <w:b/>
         </w:rPr>
-        <w:br w:type="page"/>
-      </w:r>
-    </w:p>
-    <w:p>
-      <w:pPr>
-        <w:pStyle w:val="CDRTableCaption"/>
-        <w:suppressLineNumbers/>
-        <w:spacing w:line="480" w:lineRule="auto"/>
-        <w:ind w:left="0"/>
-        <w:contextualSpacing/>
-        <w:rPr>
-          <w:rFonts w:ascii="Times New Roman" w:hAnsi="Times New Roman" w:cs="Times New Roman"/>
-          <w:b w:val="0"/>
-          <w:sz w:val="24"/>
-        </w:rPr>
-      </w:pPr>
-      <w:r>
-        <w:rPr>
-          <w:rFonts w:ascii="Times New Roman" w:hAnsi="Times New Roman" w:cs="Times New Roman"/>
-          <w:b w:val="0"/>
-          <w:sz w:val="24"/>
-        </w:rPr>
-        <w:t>Table 2. Products</w:t>
-      </w:r>
-      <w:r>
-        <w:rPr>
-          <w:rFonts w:ascii="Times New Roman" w:hAnsi="Times New Roman" w:cs="Times New Roman"/>
-          <w:b w:val="0"/>
-          <w:sz w:val="24"/>
-        </w:rPr>
-        <w:t xml:space="preserve"> </w:t>
-      </w:r>
-      <w:r>
-        <w:rPr>
-          <w:rFonts w:ascii="Times New Roman" w:hAnsi="Times New Roman" w:cs="Times New Roman"/>
-          <w:b w:val="0"/>
-          <w:sz w:val="24"/>
-        </w:rPr>
+        <w:t>Table 2</w:t>
+      </w:r>
+      <w:r>
+        <w:t>. Products</w:t>
+      </w:r>
+      <w:r>
+        <w:t xml:space="preserve"> </w:t>
+      </w:r>
+      <w:r>
         <w:t>delivered with the Solar Irradiance Climate Data Record.</w:t>
       </w:r>
     </w:p>
@@ -11972,7 +11824,6 @@
                 <w:szCs w:val="22"/>
               </w:rPr>
             </w:pPr>
-            <w:bookmarkStart w:id="7" w:name="_GoBack"/>
             <w:r>
               <w:rPr>
                 <w:rFonts w:ascii="Times New Roman" w:hAnsi="Times New Roman" w:cs="Times New Roman"/>
@@ -12143,7 +11994,6 @@
           </w:p>
         </w:tc>
       </w:tr>
-      <w:bookmarkEnd w:id="7"/>
       <w:tr>
         <w:trPr>
           <w:cantSplit/>
@@ -13227,6 +13077,685 @@
         <w:suppressLineNumbers/>
         <w:spacing w:line="480" w:lineRule="auto"/>
         <w:contextualSpacing/>
+        <w:rPr>
+          <w:b/>
+        </w:rPr>
+      </w:pPr>
+      <w:r>
+        <w:rPr>
+          <w:b/>
+        </w:rPr>
+        <w:t>List of Figure Captions</w:t>
+      </w:r>
+    </w:p>
+    <w:p>
+      <w:pPr>
+        <w:suppressLineNumbers/>
+        <w:spacing w:line="480" w:lineRule="auto"/>
+        <w:contextualSpacing/>
+      </w:pPr>
+      <w:r>
+        <w:rPr>
+          <w:b/>
+        </w:rPr>
+        <w:t xml:space="preserve">Figure </w:t>
+      </w:r>
+      <w:r>
+        <w:rPr>
+          <w:b/>
+        </w:rPr>
+        <w:fldChar w:fldCharType="begin"/>
+      </w:r>
+      <w:r>
+        <w:rPr>
+          <w:b/>
+        </w:rPr>
+        <w:instrText xml:space="preserve"> SEQ Figure \* ARABIC </w:instrText>
+      </w:r>
+      <w:r>
+        <w:rPr>
+          <w:b/>
+        </w:rPr>
+        <w:fldChar w:fldCharType="separate"/>
+      </w:r>
+      <w:r>
+        <w:rPr>
+          <w:b/>
+          <w:noProof/>
+        </w:rPr>
+        <w:t>1</w:t>
+      </w:r>
+      <w:r>
+        <w:rPr>
+          <w:b/>
+        </w:rPr>
+        <w:fldChar w:fldCharType="end"/>
+      </w:r>
+      <w:r>
+        <w:t>:</w:t>
+      </w:r>
+      <w:r>
+        <w:t xml:space="preserve"> </w:t>
+      </w:r>
+      <w:r>
+        <w:t>Reference spectrum of the quiet sun adopted for the NRLSSI2 irradiance variability model on a log-log scale. Purple region denotes spectral range obtained from SORCE SOLSTICE and SIM observations.  Solid black line denotes contributions to the reference spectrum from a theoretical model (see text).  The integral of the spectrum is equal to the SORCE TIM measurements of TSI at solar minimum (1360.45 W m</w:t>
+      </w:r>
+      <w:r>
+        <w:rPr>
+          <w:vertAlign w:val="superscript"/>
+        </w:rPr>
+        <w:t>-2</w:t>
+      </w:r>
+      <w:r>
+        <w:t>), which is the adopted quiet sun TSI for the NRLTSI2 model. The dashed grey curve is a theoretical Planck irradiance curve for a blackbody temperature of 5770 K.  The green curve is the (smoothed) surface downwelling irradiance computed using the Modtran5 radiative transfer code.</w:t>
+      </w:r>
+    </w:p>
+    <w:p>
+      <w:pPr>
+        <w:suppressLineNumbers/>
+        <w:spacing w:line="480" w:lineRule="auto"/>
+        <w:contextualSpacing/>
+      </w:pPr>
+    </w:p>
+    <w:p>
+      <w:pPr>
+        <w:suppressLineNumbers/>
+        <w:spacing w:line="480" w:lineRule="auto"/>
+        <w:contextualSpacing/>
+      </w:pPr>
+      <w:r>
+        <w:rPr>
+          <w:b/>
+        </w:rPr>
+        <w:t xml:space="preserve">Figure </w:t>
+      </w:r>
+      <w:r>
+        <w:rPr>
+          <w:b/>
+        </w:rPr>
+        <w:fldChar w:fldCharType="begin"/>
+      </w:r>
+      <w:r>
+        <w:rPr>
+          <w:b/>
+        </w:rPr>
+        <w:instrText xml:space="preserve"> SEQ Figure \* ARABIC </w:instrText>
+      </w:r>
+      <w:r>
+        <w:rPr>
+          <w:b/>
+        </w:rPr>
+        <w:fldChar w:fldCharType="separate"/>
+      </w:r>
+      <w:r>
+        <w:rPr>
+          <w:b/>
+          <w:noProof/>
+        </w:rPr>
+        <w:t>2</w:t>
+      </w:r>
+      <w:r>
+        <w:fldChar w:fldCharType="end"/>
+      </w:r>
+      <w:r>
+        <w:t xml:space="preserve">: a) Time series of NRLTSI2 total solar irradiance and b) the contributions by facular brightening (pink) and sunspot darkening (blue) to the quiet Sun reference TSI over the time period. </w:t>
+      </w:r>
+    </w:p>
+    <w:p>
+      <w:pPr>
+        <w:suppressLineNumbers/>
+        <w:spacing w:line="480" w:lineRule="auto"/>
+        <w:contextualSpacing/>
+      </w:pPr>
+    </w:p>
+    <w:p>
+      <w:pPr>
+        <w:suppressLineNumbers/>
+        <w:spacing w:line="480" w:lineRule="auto"/>
+        <w:contextualSpacing/>
+        <w:rPr>
+          <w:bCs/>
+        </w:rPr>
+      </w:pPr>
+      <w:r>
+        <w:rPr>
+          <w:b/>
+          <w:bCs/>
+        </w:rPr>
+        <w:t xml:space="preserve">Figure </w:t>
+      </w:r>
+      <w:r>
+        <w:rPr>
+          <w:b/>
+          <w:bCs/>
+        </w:rPr>
+        <w:fldChar w:fldCharType="begin"/>
+      </w:r>
+      <w:r>
+        <w:rPr>
+          <w:b/>
+          <w:bCs/>
+        </w:rPr>
+        <w:instrText xml:space="preserve"> SEQ Figure \* ARABIC </w:instrText>
+      </w:r>
+      <w:r>
+        <w:rPr>
+          <w:b/>
+          <w:bCs/>
+        </w:rPr>
+        <w:fldChar w:fldCharType="separate"/>
+      </w:r>
+      <w:r>
+        <w:rPr>
+          <w:b/>
+          <w:bCs/>
+          <w:noProof/>
+        </w:rPr>
+        <w:t>3</w:t>
+      </w:r>
+      <w:r>
+        <w:fldChar w:fldCharType="end"/>
+      </w:r>
+      <w:r>
+        <w:rPr>
+          <w:bCs/>
+        </w:rPr>
+        <w:t>: NRLSSI2 solar spectral irradiance binned into four broad wavelength bands for the same broad time period shown in Figure 2.</w:t>
+      </w:r>
+    </w:p>
+    <w:p>
+      <w:pPr>
+        <w:suppressLineNumbers/>
+        <w:spacing w:line="480" w:lineRule="auto"/>
+        <w:contextualSpacing/>
+        <w:rPr>
+          <w:bCs/>
+        </w:rPr>
+      </w:pPr>
+    </w:p>
+    <w:p>
+      <w:pPr>
+        <w:suppressLineNumbers/>
+        <w:spacing w:line="480" w:lineRule="auto"/>
+        <w:contextualSpacing/>
+        <w:rPr>
+          <w:bCs/>
+        </w:rPr>
+      </w:pPr>
+      <w:r>
+        <w:rPr>
+          <w:b/>
+          <w:bCs/>
+        </w:rPr>
+        <w:t xml:space="preserve">Figure </w:t>
+      </w:r>
+      <w:r>
+        <w:rPr>
+          <w:b/>
+          <w:bCs/>
+        </w:rPr>
+        <w:fldChar w:fldCharType="begin"/>
+      </w:r>
+      <w:r>
+        <w:rPr>
+          <w:b/>
+          <w:bCs/>
+        </w:rPr>
+        <w:instrText xml:space="preserve"> SEQ Figure \* ARABIC </w:instrText>
+      </w:r>
+      <w:r>
+        <w:rPr>
+          <w:b/>
+          <w:bCs/>
+        </w:rPr>
+        <w:fldChar w:fldCharType="separate"/>
+      </w:r>
+      <w:r>
+        <w:rPr>
+          <w:b/>
+          <w:bCs/>
+          <w:noProof/>
+        </w:rPr>
+        <w:t>4</w:t>
+      </w:r>
+      <w:r>
+        <w:rPr>
+          <w:bCs/>
+        </w:rPr>
+        <w:fldChar w:fldCharType="end"/>
+      </w:r>
+      <w:r>
+        <w:rPr>
+          <w:bCs/>
+        </w:rPr>
+        <w:t xml:space="preserve">: Comparison of NRLTSI2 and SORCE TIM (v17) measurements.  Figure 4a illustrates NRLTSI2 variations with associated uncertainties (grey shading) in the NRLTSI2 model variability for a high solar activity time period in 2003.5 to 2004, covering five solar rotations. Figure 4b is a comparison during a period of low solar activity and Figure 4c is the comparison across the entire period of the SORCE mission.  Figure 4d is the difference between the SORCE TIM measurements and the NRLTSI2 modeled variability for the entire mission; the solid purpose curve is a 365-day smooth of the difference values, and the dashed black line depicts zero difference. NRLTSI2 uncertainties shown in Figures 4a-c do not include uncertainty in the TSI absolute scale (~ 350 ppm for the SORCE TIM observations). </w:t>
+      </w:r>
+    </w:p>
+    <w:p>
+      <w:pPr>
+        <w:suppressLineNumbers/>
+        <w:spacing w:line="480" w:lineRule="auto"/>
+        <w:contextualSpacing/>
+        <w:rPr>
+          <w:bCs/>
+        </w:rPr>
+      </w:pPr>
+    </w:p>
+    <w:p>
+      <w:pPr>
+        <w:suppressLineNumbers/>
+        <w:spacing w:line="480" w:lineRule="auto"/>
+        <w:contextualSpacing/>
+        <w:rPr>
+          <w:bCs/>
+        </w:rPr>
+      </w:pPr>
+      <w:r>
+        <w:rPr>
+          <w:b/>
+          <w:bCs/>
+        </w:rPr>
+        <w:t xml:space="preserve">Figure </w:t>
+      </w:r>
+      <w:r>
+        <w:rPr>
+          <w:b/>
+          <w:bCs/>
+        </w:rPr>
+        <w:fldChar w:fldCharType="begin"/>
+      </w:r>
+      <w:r>
+        <w:rPr>
+          <w:b/>
+          <w:bCs/>
+        </w:rPr>
+        <w:instrText xml:space="preserve"> SEQ Figure \* ARABIC </w:instrText>
+      </w:r>
+      <w:r>
+        <w:rPr>
+          <w:b/>
+          <w:bCs/>
+        </w:rPr>
+        <w:fldChar w:fldCharType="separate"/>
+      </w:r>
+      <w:r>
+        <w:rPr>
+          <w:b/>
+          <w:bCs/>
+          <w:noProof/>
+        </w:rPr>
+        <w:t>5</w:t>
+      </w:r>
+      <w:r>
+        <w:rPr>
+          <w:b/>
+          <w:bCs/>
+        </w:rPr>
+        <w:fldChar w:fldCharType="end"/>
+      </w:r>
+      <w:r>
+        <w:rPr>
+          <w:bCs/>
+        </w:rPr>
+        <w:t xml:space="preserve">: Comparison of NRLSSI2 variations (green) with associated uncertainties (grey shading) in the NRLSSI2 model variability and SORCE SSI measurements (purple) on solar rotational modulation time scales for the period 2003.5 to 2005.0.  The spectral irradiances are binned into four broad wavelength bands from the ultraviolet to the near infrared. NRLSSI2 uncertainties in Figures 5a-d do not include uncertainty in the SSI absolute scale (~3% for SORCE SOLSTICE and 2% for SORCE SIM). SORCE data is scaled for improved visualization and the scaling factor varies with the spectral range; the scaling factor was arbitrarily selected so that measured and modeled irradiance were equivalent in early 2004. The legend denotes the contributions to the measured spectral range by the SOLSTICE and/or SIM instruments and the value of the scaling factor applied.  </w:t>
+      </w:r>
+    </w:p>
+    <w:p>
+      <w:pPr>
+        <w:suppressLineNumbers/>
+        <w:spacing w:line="480" w:lineRule="auto"/>
+        <w:contextualSpacing/>
+        <w:rPr>
+          <w:bCs/>
+        </w:rPr>
+      </w:pPr>
+    </w:p>
+    <w:p>
+      <w:pPr>
+        <w:suppressLineNumbers/>
+        <w:spacing w:line="480" w:lineRule="auto"/>
+        <w:contextualSpacing/>
+        <w:rPr>
+          <w:bCs/>
+        </w:rPr>
+      </w:pPr>
+      <w:r>
+        <w:rPr>
+          <w:b/>
+          <w:bCs/>
+        </w:rPr>
+        <w:t xml:space="preserve">Figure </w:t>
+      </w:r>
+      <w:r>
+        <w:rPr>
+          <w:b/>
+          <w:bCs/>
+        </w:rPr>
+        <w:fldChar w:fldCharType="begin"/>
+      </w:r>
+      <w:r>
+        <w:rPr>
+          <w:b/>
+          <w:bCs/>
+        </w:rPr>
+        <w:instrText xml:space="preserve"> SEQ Figure \* ARABIC </w:instrText>
+      </w:r>
+      <w:r>
+        <w:rPr>
+          <w:b/>
+          <w:bCs/>
+        </w:rPr>
+        <w:fldChar w:fldCharType="separate"/>
+      </w:r>
+      <w:r>
+        <w:rPr>
+          <w:b/>
+          <w:bCs/>
+          <w:noProof/>
+        </w:rPr>
+        <w:t>6</w:t>
+      </w:r>
+      <w:r>
+        <w:rPr>
+          <w:bCs/>
+        </w:rPr>
+        <w:fldChar w:fldCharType="end"/>
+      </w:r>
+      <w:r>
+        <w:rPr>
+          <w:bCs/>
+        </w:rPr>
+        <w:t xml:space="preserve">: a) Comparison of NRLTSI2 (orange) and NRLTSI (cyan) for 1978 through 2014. NRLTSI values are scaled in magnitude to reflect the new value of TSI of the quiet Sun (see text). b) Residual difference in NRLTSI2 and the (scaled) NRLTSI. </w:t>
+      </w:r>
+    </w:p>
+    <w:p>
+      <w:pPr>
+        <w:suppressLineNumbers/>
+        <w:spacing w:line="480" w:lineRule="auto"/>
+        <w:contextualSpacing/>
+        <w:rPr>
+          <w:bCs/>
+        </w:rPr>
+      </w:pPr>
+    </w:p>
+    <w:p>
+      <w:pPr>
+        <w:suppressLineNumbers/>
+        <w:spacing w:line="480" w:lineRule="auto"/>
+        <w:contextualSpacing/>
+        <w:rPr>
+          <w:bCs/>
+        </w:rPr>
+      </w:pPr>
+      <w:r>
+        <w:rPr>
+          <w:b/>
+          <w:bCs/>
+        </w:rPr>
+        <w:t xml:space="preserve">Figure </w:t>
+      </w:r>
+      <w:r>
+        <w:rPr>
+          <w:b/>
+          <w:bCs/>
+        </w:rPr>
+        <w:fldChar w:fldCharType="begin"/>
+      </w:r>
+      <w:r>
+        <w:rPr>
+          <w:b/>
+          <w:bCs/>
+        </w:rPr>
+        <w:instrText xml:space="preserve"> SEQ Figure \* ARABIC </w:instrText>
+      </w:r>
+      <w:r>
+        <w:rPr>
+          <w:b/>
+          <w:bCs/>
+        </w:rPr>
+        <w:fldChar w:fldCharType="separate"/>
+      </w:r>
+      <w:r>
+        <w:rPr>
+          <w:b/>
+          <w:bCs/>
+          <w:noProof/>
+        </w:rPr>
+        <w:t>7</w:t>
+      </w:r>
+      <w:r>
+        <w:rPr>
+          <w:bCs/>
+        </w:rPr>
+        <w:fldChar w:fldCharType="end"/>
+      </w:r>
+      <w:r>
+        <w:rPr>
+          <w:bCs/>
+        </w:rPr>
+        <w:t>: a) Comparison of NRLSSI2 (pink) and NRLSSI (black) solar spectral irradiance changes (max/min – 1) during solar cycle 24, in percentages. Grey regions denote the uncertainty in the NRLSSI2 model variability (restricted to positive values). b) As in Figure 7a, but the solar cycle irradiance changes (max – min) are shown in energy units. In both plots, solar minimum conditions are defined as 2008-11-28 through 2008-12-23 and (near) solar maximum conditions are defined as 2013-01-11 through 2013-01-22.</w:t>
+      </w:r>
+    </w:p>
+    <w:p>
+      <w:pPr>
+        <w:suppressLineNumbers/>
+        <w:spacing w:line="480" w:lineRule="auto"/>
+        <w:contextualSpacing/>
+        <w:rPr>
+          <w:bCs/>
+        </w:rPr>
+      </w:pPr>
+    </w:p>
+    <w:p>
+      <w:pPr>
+        <w:suppressLineNumbers/>
+        <w:spacing w:line="480" w:lineRule="auto"/>
+        <w:contextualSpacing/>
+        <w:rPr>
+          <w:bCs/>
+        </w:rPr>
+      </w:pPr>
+      <w:r>
+        <w:rPr>
+          <w:b/>
+          <w:bCs/>
+        </w:rPr>
+        <w:t xml:space="preserve">Figure </w:t>
+      </w:r>
+      <w:r>
+        <w:rPr>
+          <w:b/>
+          <w:bCs/>
+        </w:rPr>
+        <w:fldChar w:fldCharType="begin"/>
+      </w:r>
+      <w:r>
+        <w:rPr>
+          <w:b/>
+          <w:bCs/>
+        </w:rPr>
+        <w:instrText xml:space="preserve"> SEQ Figure \* ARABIC </w:instrText>
+      </w:r>
+      <w:r>
+        <w:rPr>
+          <w:b/>
+          <w:bCs/>
+        </w:rPr>
+        <w:fldChar w:fldCharType="separate"/>
+      </w:r>
+      <w:r>
+        <w:rPr>
+          <w:b/>
+          <w:bCs/>
+          <w:noProof/>
+        </w:rPr>
+        <w:t>8</w:t>
+      </w:r>
+      <w:r>
+        <w:rPr>
+          <w:bCs/>
+        </w:rPr>
+        <w:fldChar w:fldCharType="end"/>
+      </w:r>
+      <w:r>
+        <w:rPr>
+          <w:bCs/>
+        </w:rPr>
+        <w:t>: The TSI observational composite in the initial CDR is the average of the PMOD and ACRIM composites, shown in the top panel. In the bottom panel are the differences of this observational composite with the NRLTSI2 model that the CDR algorithm uses to calculate TSI.</w:t>
+      </w:r>
+    </w:p>
+    <w:p>
+      <w:pPr>
+        <w:suppressLineNumbers/>
+        <w:spacing w:line="480" w:lineRule="auto"/>
+        <w:contextualSpacing/>
+        <w:rPr>
+          <w:bCs/>
+        </w:rPr>
+      </w:pPr>
+      <w:bookmarkStart w:id="7" w:name="_GoBack"/>
+      <w:bookmarkEnd w:id="7"/>
+    </w:p>
+    <w:p>
+      <w:pPr>
+        <w:suppressLineNumbers/>
+        <w:spacing w:line="480" w:lineRule="auto"/>
+        <w:contextualSpacing/>
+        <w:rPr>
+          <w:bCs/>
+        </w:rPr>
+      </w:pPr>
+      <w:r>
+        <w:rPr>
+          <w:b/>
+          <w:bCs/>
+        </w:rPr>
+        <w:t xml:space="preserve">Figure </w:t>
+      </w:r>
+      <w:r>
+        <w:rPr>
+          <w:b/>
+          <w:bCs/>
+        </w:rPr>
+        <w:fldChar w:fldCharType="begin"/>
+      </w:r>
+      <w:r>
+        <w:rPr>
+          <w:b/>
+          <w:bCs/>
+        </w:rPr>
+        <w:instrText xml:space="preserve"> SEQ Figure \* ARABIC </w:instrText>
+      </w:r>
+      <w:r>
+        <w:rPr>
+          <w:b/>
+          <w:bCs/>
+        </w:rPr>
+        <w:fldChar w:fldCharType="separate"/>
+      </w:r>
+      <w:r>
+        <w:rPr>
+          <w:b/>
+          <w:bCs/>
+          <w:noProof/>
+        </w:rPr>
+        <w:t>9</w:t>
+      </w:r>
+      <w:r>
+        <w:rPr>
+          <w:bCs/>
+        </w:rPr>
+        <w:fldChar w:fldCharType="end"/>
+      </w:r>
+      <w:r>
+        <w:rPr>
+          <w:bCs/>
+        </w:rPr>
+        <w:t>: Outline of the Solar Irradiance CDR algorithm flow from proxy inputs of facular brightening to sunspot darkening to modeled irradiance using the NRLTSI2 and NRLSSI2 variability models.</w:t>
+      </w:r>
+    </w:p>
+    <w:p>
+      <w:pPr>
+        <w:suppressLineNumbers/>
+        <w:spacing w:line="480" w:lineRule="auto"/>
+        <w:contextualSpacing/>
+        <w:rPr>
+          <w:bCs/>
+        </w:rPr>
+      </w:pPr>
+    </w:p>
+    <w:p>
+      <w:pPr>
+        <w:suppressLineNumbers/>
+        <w:spacing w:line="480" w:lineRule="auto"/>
+        <w:contextualSpacing/>
+        <w:rPr>
+          <w:bCs/>
+        </w:rPr>
+      </w:pPr>
+    </w:p>
+    <w:p>
+      <w:pPr>
+        <w:suppressLineNumbers/>
+        <w:spacing w:line="480" w:lineRule="auto"/>
+        <w:contextualSpacing/>
+        <w:rPr>
+          <w:bCs/>
+        </w:rPr>
+      </w:pPr>
+    </w:p>
+    <w:p>
+      <w:pPr>
+        <w:suppressLineNumbers/>
+        <w:spacing w:line="480" w:lineRule="auto"/>
+        <w:contextualSpacing/>
+        <w:rPr>
+          <w:bCs/>
+        </w:rPr>
+      </w:pPr>
+    </w:p>
+    <w:p>
+      <w:pPr>
+        <w:suppressLineNumbers/>
+        <w:spacing w:line="480" w:lineRule="auto"/>
+        <w:contextualSpacing/>
+        <w:rPr>
+          <w:bCs/>
+        </w:rPr>
+      </w:pPr>
+    </w:p>
+    <w:p>
+      <w:pPr>
+        <w:suppressLineNumbers/>
+        <w:spacing w:line="480" w:lineRule="auto"/>
+        <w:contextualSpacing/>
+        <w:rPr>
+          <w:bCs/>
+        </w:rPr>
+      </w:pPr>
+    </w:p>
+    <w:p>
+      <w:pPr>
+        <w:suppressLineNumbers/>
+        <w:spacing w:line="480" w:lineRule="auto"/>
+        <w:contextualSpacing/>
+      </w:pPr>
+    </w:p>
+    <w:p>
+      <w:pPr>
+        <w:suppressLineNumbers/>
+        <w:spacing w:line="480" w:lineRule="auto"/>
+        <w:contextualSpacing/>
+        <w:rPr>
+          <w:color w:val="FF0000"/>
+        </w:rPr>
+      </w:pPr>
+    </w:p>
+    <w:p>
+      <w:pPr>
+        <w:suppressLineNumbers/>
+        <w:spacing w:line="480" w:lineRule="auto"/>
+        <w:contextualSpacing/>
       </w:pPr>
       <w:r>
         <w:br w:type="page"/>
@@ -13244,10 +13773,10 @@
           <w:lang w:eastAsia="en-US"/>
         </w:rPr>
         <w:drawing>
-          <wp:inline distT="0" distB="0" distL="0" distR="0" wp14:anchorId="45622B5A" wp14:editId="41C93B8B">
+          <wp:inline distT="0" distB="0" distL="0" distR="0" wp14:anchorId="2B27454A" wp14:editId="492DC905">
             <wp:extent cx="5486400" cy="4388485"/>
             <wp:effectExtent l="0" t="0" r="0" b="5715"/>
-            <wp:docPr id="5" name="Picture 5"/>
+            <wp:docPr id="3" name="Picture 3"/>
             <wp:cNvGraphicFramePr>
               <a:graphicFrameLocks xmlns:a="http://schemas.openxmlformats.org/drawingml/2006/main" noChangeAspect="1"/>
             </wp:cNvGraphicFramePr>
@@ -13255,7 +13784,7 @@
               <a:graphicData uri="http://schemas.openxmlformats.org/drawingml/2006/picture">
                 <pic:pic xmlns:pic="http://schemas.openxmlformats.org/drawingml/2006/picture">
                   <pic:nvPicPr>
-                    <pic:cNvPr id="0" name="fig2_revised.png"/>
+                    <pic:cNvPr id="0" name="fig2_revised2.png"/>
                     <pic:cNvPicPr/>
                   </pic:nvPicPr>
                   <pic:blipFill>
@@ -13368,14 +13897,10 @@
         <w:t xml:space="preserve"> (see text)</w:t>
       </w:r>
       <w:r>
-        <w:t>.  The integral of the spectrum is equal to the SORCE TIM measurements of TSI at solar minimum (see text)</w:t>
-      </w:r>
-      <w:r>
-        <w:t xml:space="preserve">; the value </w:t>
-      </w:r>
-      <w:proofErr w:type="gramStart"/>
-      <w:r>
-        <w:t>of 1360.45 W m</w:t>
+        <w:t>.  The integral of the spectrum is equal to the SORCE TIM measurements of TSI at</w:t>
+      </w:r>
+      <w:r>
+        <w:t xml:space="preserve"> solar minimum (1360.45 W m</w:t>
       </w:r>
       <w:r>
         <w:rPr>
@@ -13383,9 +13908,11 @@
         </w:rPr>
         <w:t>-2</w:t>
       </w:r>
-      <w:proofErr w:type="gramEnd"/>
-      <w:r>
-        <w:t xml:space="preserve"> is the adopted quiet sun TSI for</w:t>
+      <w:r>
+        <w:t xml:space="preserve">), which is </w:t>
+      </w:r>
+      <w:r>
+        <w:t>the adopted quiet sun TSI for</w:t>
       </w:r>
       <w:r>
         <w:t xml:space="preserve"> the NRLTSI2 model</w:t>
@@ -13419,6 +13946,38 @@
       </w:r>
       <w:r>
         <w:t xml:space="preserve">.  </w:t>
+      </w:r>
+      <w:r>
+        <w:t xml:space="preserve">The green curve is the </w:t>
+      </w:r>
+      <w:r>
+        <w:t xml:space="preserve">(smoothed) </w:t>
+      </w:r>
+      <w:r>
+        <w:t>surface downwelling irradiance</w:t>
+      </w:r>
+      <w:r>
+        <w:t xml:space="preserve"> computed using the </w:t>
+      </w:r>
+      <w:commentRangeStart w:id="8"/>
+      <w:r>
+        <w:t>Modtran</w:t>
+      </w:r>
+      <w:r>
+        <w:t>5</w:t>
+      </w:r>
+      <w:commentRangeEnd w:id="8"/>
+      <w:r>
+        <w:rPr>
+          <w:rStyle w:val="CommentReference"/>
+        </w:rPr>
+        <w:commentReference w:id="8"/>
+      </w:r>
+      <w:r>
+        <w:t xml:space="preserve"> radiative transfer code</w:t>
+      </w:r>
+      <w:r>
+        <w:t>.</w:t>
       </w:r>
     </w:p>
     <w:p>
@@ -13817,7 +14376,7 @@
           <w:color w:val="000000" w:themeColor="text1"/>
         </w:rPr>
       </w:pPr>
-      <w:commentRangeStart w:id="8"/>
+      <w:commentRangeStart w:id="9"/>
       <w:r>
         <w:rPr>
           <w:b/>
@@ -13855,12 +14414,12 @@
         </w:rPr>
         <w:fldChar w:fldCharType="end"/>
       </w:r>
-      <w:commentRangeEnd w:id="8"/>
+      <w:commentRangeEnd w:id="9"/>
       <w:r>
         <w:rPr>
           <w:rStyle w:val="CommentReference"/>
         </w:rPr>
-        <w:commentReference w:id="8"/>
+        <w:commentReference w:id="9"/>
       </w:r>
       <w:r>
         <w:t>:</w:t>
@@ -14319,7 +14878,7 @@
           <w:szCs w:val="24"/>
         </w:rPr>
       </w:pPr>
-      <w:commentRangeStart w:id="9"/>
+      <w:commentRangeStart w:id="10"/>
       <w:r>
         <w:rPr>
           <w:color w:val="auto"/>
@@ -14387,7 +14946,7 @@
         </w:rPr>
         <w:t xml:space="preserve"> </w:t>
       </w:r>
-      <w:commentRangeEnd w:id="9"/>
+      <w:commentRangeEnd w:id="10"/>
       <w:r>
         <w:rPr>
           <w:rStyle w:val="CommentReference"/>
@@ -14395,7 +14954,7 @@
           <w:bCs w:val="0"/>
           <w:color w:val="auto"/>
         </w:rPr>
-        <w:commentReference w:id="9"/>
+        <w:commentReference w:id="10"/>
       </w:r>
       <w:r>
         <w:rPr>
@@ -14620,6 +15179,9 @@
         <w:t xml:space="preserve"> </w:t>
       </w:r>
       <w:r>
+        <w:t xml:space="preserve">a) </w:t>
+      </w:r>
+      <w:r>
         <w:t xml:space="preserve">Comparison of NRLSSI2 </w:t>
       </w:r>
       <w:r>
@@ -14638,19 +15200,16 @@
         <w:t>spectral irradiance changes</w:t>
       </w:r>
       <w:r>
-        <w:t xml:space="preserve"> during solar cycle 24, in </w:t>
-      </w:r>
-      <w:r>
-        <w:t xml:space="preserve">percentages (upper) and energy units (lower), that the algorithm calculates (using the NRLSSI2 model) from solar minimum </w:t>
-      </w:r>
-      <w:r>
-        <w:t xml:space="preserve">conditions (defined as 2008-11-28 through 2008-12-23) </w:t>
-      </w:r>
-      <w:r>
-        <w:t xml:space="preserve">to near solar maximum </w:t>
-      </w:r>
-      <w:r>
-        <w:t>conditions (defined as 2013-01-11 through 2013-01-22).</w:t>
+        <w:t xml:space="preserve"> </w:t>
+      </w:r>
+      <w:r>
+        <w:t xml:space="preserve">(max/min – 1) </w:t>
+      </w:r>
+      <w:r>
+        <w:t xml:space="preserve">during solar cycle 24, in </w:t>
+      </w:r>
+      <w:r>
+        <w:t>percentages.</w:t>
       </w:r>
       <w:r>
         <w:t xml:space="preserve"> </w:t>
@@ -14665,10 +15224,49 @@
         <w:t xml:space="preserve"> the uncertainty in the NRLSSI2 model variability</w:t>
       </w:r>
       <w:r>
-        <w:t xml:space="preserve"> (restricted to </w:t>
-      </w:r>
-      <w:r>
-        <w:t xml:space="preserve">positive values in top plot). </w:t>
+        <w:t xml:space="preserve"> </w:t>
+      </w:r>
+      <w:r>
+        <w:t>(restricted to positive values</w:t>
+      </w:r>
+      <w:r>
+        <w:t>).</w:t>
+      </w:r>
+      <w:r>
+        <w:t xml:space="preserve"> b) As in Figure 7a, but the solar cycle irradiance changes (max – min) are shown in energy units.</w:t>
+      </w:r>
+      <w:r>
+        <w:t xml:space="preserve"> </w:t>
+      </w:r>
+      <w:r>
+        <w:t xml:space="preserve">In both plots, </w:t>
+      </w:r>
+      <w:r>
+        <w:t xml:space="preserve">solar minimum </w:t>
+      </w:r>
+      <w:r>
+        <w:t xml:space="preserve">conditions are </w:t>
+      </w:r>
+      <w:r>
+        <w:t>defined as</w:t>
+      </w:r>
+      <w:r>
+        <w:t xml:space="preserve"> 2008-11-28 through 2008-12-23 and (near) </w:t>
+      </w:r>
+      <w:r>
+        <w:t xml:space="preserve">solar maximum </w:t>
+      </w:r>
+      <w:r>
+        <w:t xml:space="preserve">conditions are </w:t>
+      </w:r>
+      <w:r>
+        <w:t>defined a</w:t>
+      </w:r>
+      <w:r>
+        <w:t>s 2013-01-11 through 2013-01-22</w:t>
+      </w:r>
+      <w:r>
+        <w:t>.</w:t>
       </w:r>
     </w:p>
     <w:p>
@@ -15063,7 +15661,7 @@
       </w:r>
     </w:p>
   </w:comment>
-  <w:comment w:id="8" w:author="Odele Coddington" w:date="2015-04-08T14:14:00Z" w:initials="OC">
+  <w:comment w:id="8" w:author="Odele Coddington" w:date="2015-04-28T12:03:00Z" w:initials="OC">
     <w:p>
       <w:pPr>
         <w:pStyle w:val="CommentText"/>
@@ -15075,6 +15673,22 @@
         <w:annotationRef/>
       </w:r>
       <w:r>
+        <w:t>Add reference/citation.</w:t>
+      </w:r>
+    </w:p>
+  </w:comment>
+  <w:comment w:id="9" w:author="Odele Coddington" w:date="2015-04-08T14:14:00Z" w:initials="OC">
+    <w:p>
+      <w:pPr>
+        <w:pStyle w:val="CommentText"/>
+      </w:pPr>
+      <w:r>
+        <w:rPr>
+          <w:rStyle w:val="CommentReference"/>
+        </w:rPr>
+        <w:annotationRef/>
+      </w:r>
+      <w:r>
         <w:t xml:space="preserve">Judith, just </w:t>
       </w:r>
       <w:proofErr w:type="spellStart"/>
@@ -15095,7 +15709,7 @@
       </w:r>
     </w:p>
   </w:comment>
-  <w:comment w:id="9" w:author="Odele Coddington" w:date="2015-04-08T16:08:00Z" w:initials="OC">
+  <w:comment w:id="10" w:author="Odele Coddington" w:date="2015-04-08T16:08:00Z" w:initials="OC">
     <w:p>
       <w:pPr>
         <w:pStyle w:val="CommentText"/>
@@ -15217,7 +15831,7 @@
         <w:rStyle w:val="PageNumber"/>
         <w:noProof/>
       </w:rPr>
-      <w:t>31</w:t>
+      <w:t>36</w:t>
     </w:r>
     <w:r>
       <w:rPr>
@@ -15262,7 +15876,7 @@
         <w:i/>
         <w:noProof/>
       </w:rPr>
-      <w:t>April 16, 2015</w:t>
+      <w:t>April 28, 2015</w:t>
     </w:r>
     <w:r>
       <w:rPr>
@@ -15312,7 +15926,7 @@
         <w:i/>
         <w:noProof/>
       </w:rPr>
-      <w:t>April 16, 2015</w:t>
+      <w:t>April 28, 2015</w:t>
     </w:r>
     <w:r>
       <w:rPr>
@@ -16444,7 +17058,6 @@
   <w:style w:type="character" w:default="1" w:styleId="DefaultParagraphFont">
     <w:name w:val="Default Paragraph Font"/>
     <w:uiPriority w:val="1"/>
-    <w:semiHidden/>
     <w:unhideWhenUsed/>
   </w:style>
   <w:style w:type="table" w:default="1" w:styleId="TableNormal">
@@ -17036,7 +17649,6 @@
   <w:style w:type="character" w:default="1" w:styleId="DefaultParagraphFont">
     <w:name w:val="Default Paragraph Font"/>
     <w:uiPriority w:val="1"/>
-    <w:semiHidden/>
     <w:unhideWhenUsed/>
   </w:style>
   <w:style w:type="table" w:default="1" w:styleId="TableNormal">

</xml_diff>